<commit_message>
project file data added
</commit_message>
<xml_diff>
--- a/Twitter_Project_Paper.docx
+++ b/Twitter_Project_Paper.docx
@@ -40,238 +40,251 @@
       <w:r>
         <w:t xml:space="preserve">, searching on </w:t>
       </w:r>
+      <w:r>
+        <w:t>subject</w:t>
+      </w:r>
+      <w:r>
+        <w:t xml:space="preserve"> gives various tweets from different</w:t>
+      </w:r>
+      <w:r>
+        <w:t xml:space="preserve"> </w:t>
+      </w:r>
+      <w:r>
+        <w:t>channels/</w:t>
+      </w:r>
+      <w:r>
+        <w:t>posts/users/accounts. Going through all those tweets, replays,</w:t>
+      </w:r>
+      <w:r>
+        <w:t xml:space="preserve"> </w:t>
+      </w:r>
+      <w:r>
+        <w:t xml:space="preserve">hashtags may be very </w:t>
+      </w:r>
+      <w:r>
+        <w:t>difficult</w:t>
+      </w:r>
+      <w:bookmarkStart w:id="0" w:name="_GoBack"/>
+      <w:bookmarkEnd w:id="0"/>
+      <w:r>
+        <w:t xml:space="preserve"> and time consuming. Also, not all tweets </w:t>
+      </w:r>
       <w:proofErr w:type="gramStart"/>
       <w:r>
-        <w:t>particular subject</w:t>
+        <w:t>are  quality</w:t>
       </w:r>
       <w:proofErr w:type="gramEnd"/>
       <w:r>
-        <w:t xml:space="preserve"> gives various tweets from different channels/blogs/</w:t>
-      </w:r>
-      <w:r>
-        <w:t>posts/users/accounts. Going through all those tweets, replays,</w:t>
+        <w:t xml:space="preserve"> one. The action taken after </w:t>
+      </w:r>
+      <w:proofErr w:type="gramStart"/>
+      <w:r>
+        <w:t>go</w:t>
+      </w:r>
+      <w:proofErr w:type="gramEnd"/>
+      <w:r>
+        <w:t xml:space="preserve"> through of all tweets like post, replay,</w:t>
       </w:r>
       <w:r>
         <w:t xml:space="preserve"> </w:t>
       </w:r>
       <w:r>
-        <w:t xml:space="preserve">hashtags may be very </w:t>
-      </w:r>
-      <w:proofErr w:type="spellStart"/>
-      <w:r>
-        <w:t>difficults</w:t>
-      </w:r>
-      <w:proofErr w:type="spellEnd"/>
-      <w:r>
-        <w:t xml:space="preserve"> and time consuming. Also, not all tweets </w:t>
+        <w:t xml:space="preserve">follow etc for different tweet accounts may be different. You may need to share the same message/post/replay to all those </w:t>
       </w:r>
       <w:proofErr w:type="gramStart"/>
       <w:r>
-        <w:t>are  quality</w:t>
+        <w:t>community  posts</w:t>
       </w:r>
       <w:proofErr w:type="gramEnd"/>
       <w:r>
-        <w:t xml:space="preserve"> one. The action taken after </w:t>
+        <w:t>. Its only possible by individually sending them.</w:t>
+      </w:r>
+    </w:p>
+    <w:p>
+      <w:r>
+        <w:t>This paper focuses on detecting the community account most relevant hashtags and identify the most suitable</w:t>
+      </w:r>
+      <w:r>
+        <w:t xml:space="preserve"> administrators to</w:t>
+      </w:r>
+      <w:r>
+        <w:t xml:space="preserve"> follow using tweet scraping technique.</w:t>
+      </w:r>
+    </w:p>
+    <w:p>
+      <w:r>
+        <w:t>This paper purpose a</w:t>
+      </w:r>
+      <w:r>
+        <w:t xml:space="preserve"> </w:t>
+      </w:r>
+      <w:r>
+        <w:t>tweet scraping technique to filter a group of tweets from a search result.</w:t>
+      </w:r>
+    </w:p>
+    <w:p>
+      <w:r>
+        <w:t>This technique eases the process of finding the same community group under different account/</w:t>
       </w:r>
       <w:proofErr w:type="gramStart"/>
       <w:r>
-        <w:t>go</w:t>
+        <w:t>users</w:t>
+      </w:r>
+      <w:r>
+        <w:t xml:space="preserve"> </w:t>
+      </w:r>
+      <w:r>
+        <w:t>.</w:t>
       </w:r>
       <w:proofErr w:type="gramEnd"/>
       <w:r>
-        <w:t xml:space="preserve"> through of all tweets like post, replay,</w:t>
+        <w:t xml:space="preserve"> System is to be developed such that a single tweet can be posted to all the community hashtags. A group of hashtags with common agenda is said to be community message.</w:t>
+      </w:r>
+    </w:p>
+    <w:p>
+      <w:proofErr w:type="gramStart"/>
+      <w:r>
+        <w:t>Introduction :</w:t>
+      </w:r>
+      <w:proofErr w:type="gramEnd"/>
+    </w:p>
+    <w:p>
+      <w:r>
+        <w:t xml:space="preserve">The rise of social media has huge impact on communication and sharing the information. Tweeter is post 5 millions everyday </w:t>
+      </w:r>
+      <w:proofErr w:type="gramStart"/>
+      <w:r>
+        <w:t>which .</w:t>
+      </w:r>
+      <w:proofErr w:type="gramEnd"/>
+      <w:r>
+        <w:t xml:space="preserve"> tweets accounts are run by individual or community. The tweets are posted b</w:t>
+      </w:r>
+      <w:r>
+        <w:t>a</w:t>
+      </w:r>
+      <w:r>
+        <w:t xml:space="preserve">sed on </w:t>
+      </w:r>
+      <w:proofErr w:type="gramStart"/>
+      <w:r>
+        <w:t>the some</w:t>
+      </w:r>
+      <w:proofErr w:type="gramEnd"/>
+      <w:r>
+        <w:t xml:space="preserve"> incidents,</w:t>
       </w:r>
       <w:r>
         <w:t xml:space="preserve"> </w:t>
       </w:r>
       <w:r>
-        <w:t xml:space="preserve">follow etc for different tweet accounts may be different. You may need to share the same message/post/replay to all those </w:t>
+        <w:t>events or on the interesting</w:t>
+      </w:r>
+      <w:r>
+        <w:t xml:space="preserve"> </w:t>
+      </w:r>
+      <w:r>
+        <w:t xml:space="preserve">topics. Such type of post </w:t>
       </w:r>
       <w:proofErr w:type="gramStart"/>
       <w:r>
-        <w:t>community  posts</w:t>
+        <w:t>are</w:t>
       </w:r>
       <w:proofErr w:type="gramEnd"/>
       <w:r>
-        <w:t>. Its only possible by individually sending them.</w:t>
-      </w:r>
-    </w:p>
-    <w:p>
-      <w:r>
-        <w:t>This paper focuses on detecting the community account most relevant hashtags and identify the most suitable user</w:t>
-      </w:r>
-      <w:r>
-        <w:t xml:space="preserve"> follow using tweet scraping technique.</w:t>
-      </w:r>
-    </w:p>
-    <w:p>
-      <w:r>
-        <w:t>This paper purpose a</w:t>
+        <w:t xml:space="preserve"> concerned for some group of user.</w:t>
+      </w:r>
+      <w:r>
+        <w:t xml:space="preserve"> If the user interested in a particular item, event or </w:t>
+      </w:r>
+      <w:proofErr w:type="gramStart"/>
+      <w:r>
+        <w:t>topic ,he</w:t>
+      </w:r>
+      <w:proofErr w:type="gramEnd"/>
+      <w:r>
+        <w:t xml:space="preserve">/she can often provide a few relevant keywords to a tweet search function. A huge tweet list from various users and account and community account pops up. These tweets are filtered according to tweets search algorithm. The tweeter is based on various parameter that hidden from the user. If a user wants to find appropriate community post form all those post, then it is very difficult </w:t>
+      </w:r>
+      <w:r>
+        <w:t xml:space="preserve">to go through all the post. The message from different community for the same topic will be these. This could cause the user to repeated read the same message. And also of the user wants to puta message to user such a </w:t>
+      </w:r>
+      <w:proofErr w:type="gramStart"/>
+      <w:r>
+        <w:t>post ,</w:t>
+      </w:r>
+      <w:proofErr w:type="gramEnd"/>
+      <w:r>
+        <w:t xml:space="preserve"> then he has to </w:t>
+      </w:r>
+      <w:r>
+        <w:t>replay</w:t>
+      </w:r>
+      <w:r>
+        <w:t xml:space="preserve"> to all such tweets one after the other. If he is interested </w:t>
+      </w:r>
+      <w:r>
+        <w:t>to follow such a user or group from such community</w:t>
+      </w:r>
+      <w:r>
+        <w:t>,</w:t>
       </w:r>
       <w:r>
         <w:t xml:space="preserve"> </w:t>
       </w:r>
       <w:r>
-        <w:t>tweet scraping technique to filter a group of tweets from a search result.</w:t>
-      </w:r>
-    </w:p>
-    <w:p>
-      <w:r>
-        <w:t>This technique eases the process of finding the same community group under different account/</w:t>
-      </w:r>
-      <w:proofErr w:type="gramStart"/>
-      <w:r>
-        <w:t>users</w:t>
+        <w:t>then</w:t>
+      </w:r>
+      <w:r>
+        <w:t xml:space="preserve"> he has separate</w:t>
+      </w:r>
+      <w:r>
+        <w:t>ly</w:t>
+      </w:r>
+      <w:r>
+        <w:t xml:space="preserve"> follow their one after the other.</w:t>
       </w:r>
       <w:r>
         <w:t xml:space="preserve"> </w:t>
       </w:r>
+    </w:p>
+    <w:p>
+      <w:r>
+        <w:t xml:space="preserve">Literature </w:t>
+      </w:r>
+      <w:r>
+        <w:t>survey</w:t>
+      </w:r>
+      <w:r>
+        <w:t>:</w:t>
+      </w:r>
+    </w:p>
+    <w:p>
+      <w:r>
+        <w:t>Nowadays, quite a lot of researchers are working on extracting information about types of events, entities or relationships from textual data.</w:t>
+      </w:r>
+      <w:r>
+        <w:t xml:space="preserve"> </w:t>
+      </w:r>
+      <w:r>
+        <w:t>A form of information extraction is text mining, an information retrieval task</w:t>
+      </w:r>
       <w:r>
         <w:t>.</w:t>
       </w:r>
-      <w:proofErr w:type="gramEnd"/>
-      <w:r>
-        <w:t xml:space="preserve"> System is to be developed such that a single tweet can be posted to all the community hashtags. A group of hashtags with common agenda is said to be community message.</w:t>
-      </w:r>
-    </w:p>
-    <w:p>
-      <w:proofErr w:type="gramStart"/>
-      <w:r>
-        <w:t>Introduction :</w:t>
-      </w:r>
-      <w:proofErr w:type="gramEnd"/>
-    </w:p>
-    <w:p>
-      <w:r>
-        <w:t xml:space="preserve">The rise of social media has huge impact on communication and sharing the information. Tweeter is post 5 millions everyday </w:t>
-      </w:r>
-      <w:proofErr w:type="gramStart"/>
-      <w:r>
-        <w:t>which .</w:t>
-      </w:r>
-      <w:proofErr w:type="gramEnd"/>
-      <w:r>
-        <w:t xml:space="preserve"> tweets accounts are run by individual or community. The tweets are posted </w:t>
-      </w:r>
-      <w:proofErr w:type="spellStart"/>
-      <w:r>
-        <w:t>bsed</w:t>
-      </w:r>
-      <w:proofErr w:type="spellEnd"/>
-      <w:r>
-        <w:t xml:space="preserve"> on </w:t>
-      </w:r>
-      <w:proofErr w:type="gramStart"/>
-      <w:r>
-        <w:t>the some</w:t>
-      </w:r>
-      <w:proofErr w:type="gramEnd"/>
-      <w:r>
-        <w:t xml:space="preserve"> incidents,</w:t>
-      </w:r>
       <w:r>
         <w:t xml:space="preserve"> </w:t>
       </w:r>
       <w:r>
-        <w:t>events or on the interesting</w:t>
-      </w:r>
-      <w:r>
-        <w:t xml:space="preserve"> </w:t>
-      </w:r>
-      <w:r>
-        <w:t xml:space="preserve">topics. Such type of post </w:t>
-      </w:r>
-      <w:proofErr w:type="gramStart"/>
-      <w:r>
-        <w:t>are</w:t>
-      </w:r>
-      <w:proofErr w:type="gramEnd"/>
-      <w:r>
-        <w:t xml:space="preserve"> concerned for some group of user.</w:t>
-      </w:r>
-      <w:r>
-        <w:t xml:space="preserve"> If the user </w:t>
-      </w:r>
-      <w:proofErr w:type="gramStart"/>
-      <w:r>
-        <w:t>interested  in</w:t>
-      </w:r>
-      <w:proofErr w:type="gramEnd"/>
-      <w:r>
-        <w:t xml:space="preserve"> a particular item, event or topic ,he/she can often provide a few relevant keywords to a tweet search function. A huge tweet list from various users and account and community account pops </w:t>
-      </w:r>
-      <w:proofErr w:type="gramStart"/>
-      <w:r>
-        <w:t>up .</w:t>
-      </w:r>
-      <w:proofErr w:type="gramEnd"/>
-      <w:r>
-        <w:t xml:space="preserve"> These tweets are filtered according to tweets search algorithm. The tweeter is based on various parameter that hidden from the user. If a user wants to find appropriate community post form all those post, then it is very difficult </w:t>
-      </w:r>
-      <w:r>
-        <w:t xml:space="preserve">to go through all the post. The message from different community for the same topic will be these. This could cause the user to repeated read the same message. And also of the user wants to puta message to user such a </w:t>
-      </w:r>
-      <w:proofErr w:type="gramStart"/>
-      <w:r>
-        <w:t>post ,</w:t>
-      </w:r>
-      <w:proofErr w:type="gramEnd"/>
-      <w:r>
-        <w:t xml:space="preserve"> then he has to </w:t>
-      </w:r>
-      <w:r>
-        <w:t>replay</w:t>
-      </w:r>
-      <w:r>
-        <w:t xml:space="preserve"> to all such tweets one after the other. If he is interested </w:t>
-      </w:r>
-      <w:r>
-        <w:t>to follow such a user or group from such community</w:t>
-      </w:r>
-      <w:r>
-        <w:t>,</w:t>
-      </w:r>
-      <w:r>
-        <w:t xml:space="preserve"> </w:t>
-      </w:r>
-      <w:r>
-        <w:t>then</w:t>
-      </w:r>
-      <w:r>
-        <w:t xml:space="preserve"> he has separate</w:t>
-      </w:r>
-      <w:r>
-        <w:t>ly</w:t>
-      </w:r>
-      <w:r>
-        <w:t xml:space="preserve"> follow their one after the other.</w:t>
-      </w:r>
-      <w:r>
-        <w:t xml:space="preserve"> </w:t>
-      </w:r>
-    </w:p>
-    <w:p>
-      <w:r>
-        <w:t xml:space="preserve">Literature </w:t>
-      </w:r>
-      <w:proofErr w:type="spellStart"/>
-      <w:r>
-        <w:t>servey</w:t>
-      </w:r>
-      <w:proofErr w:type="spellEnd"/>
-      <w:r>
-        <w:t>:</w:t>
-      </w:r>
-    </w:p>
-    <w:p>
-      <w:r>
-        <w:t>Nowadays, quite a lot of researchers are working on extracting information about types of events, entities or relationships from textual data.</w:t>
-      </w:r>
-      <w:r>
-        <w:t xml:space="preserve"> </w:t>
-      </w:r>
-      <w:r>
-        <w:t>A form of information extraction is text mining, an information retrieval task</w:t>
+        <w:t xml:space="preserve">Scrapers are basically adopted to transform unstructured data and save them in structured databases. In screen scraping, a special form of scraping, a program extracts information from the display output of another </w:t>
+      </w:r>
+      <w:r>
+        <w:t>program.</w:t>
+      </w:r>
+      <w:r>
+        <w:t xml:space="preserve"> So that, the output which is scraped is created for the end user</w:t>
+      </w:r>
+      <w:r>
+        <w:t xml:space="preserve"> for additional functionalities</w:t>
       </w:r>
       <w:r>
         <w:t>.</w:t>
@@ -279,59 +292,31 @@
     </w:p>
     <w:p>
       <w:r>
-        <w:t>In information extraction, text mining is used to scrap relevant information out of text files</w:t>
-      </w:r>
-      <w:r>
-        <w:t>.</w:t>
-      </w:r>
-      <w:r>
-        <w:t xml:space="preserve"> </w:t>
-      </w:r>
-      <w:r>
-        <w:t xml:space="preserve">Web search and information extraction is typically performed by Web crawlers. A Web crawler is a program or automated script that browses the WWW in a methodical, automated </w:t>
-      </w:r>
-      <w:proofErr w:type="gramStart"/>
-      <w:r>
-        <w:t>manner</w:t>
-      </w:r>
-      <w:r>
-        <w:t>[</w:t>
-      </w:r>
-      <w:proofErr w:type="gramEnd"/>
-      <w:r>
-        <w:t>4].</w:t>
-      </w:r>
-    </w:p>
-    <w:p>
-      <w:r>
-        <w:t xml:space="preserve">Scrapers are basically adopted to transform unstructured data and save them in structured databases. In screen scraping, a special form of scraping, a program extracts information from the display output of another program </w:t>
-      </w:r>
-      <w:r>
-        <w:rPr>
-          <w:vertAlign w:val="superscript"/>
-        </w:rPr>
-        <w:t>[]</w:t>
-      </w:r>
-      <w:r>
-        <w:t xml:space="preserve">. So that, the output which is scraped is created for the end user </w:t>
-      </w:r>
+        <w:t xml:space="preserve">There are different tweeter scrapers available in the market. But they differ in functionality. </w:t>
+      </w:r>
+      <w:r>
+        <w:t xml:space="preserve">In this paper, we focus on </w:t>
+      </w:r>
+      <w:r>
+        <w:t xml:space="preserve">twitter </w:t>
+      </w:r>
+      <w:r>
+        <w:t xml:space="preserve">scrapers that extract textual information from </w:t>
+      </w:r>
+      <w:r>
+        <w:t xml:space="preserve">twitter resource </w:t>
+      </w:r>
+      <w:r>
+        <w:t xml:space="preserve">and </w:t>
+      </w:r>
+      <w:r>
+        <w:t>identify the hashtags and Administrators of the group.</w:t>
+      </w:r>
+    </w:p>
+    <w:p/>
+    <w:p>
       <w:r>
         <w:lastRenderedPageBreak/>
-        <w:t xml:space="preserve">and not for other programs that is the difference to a normal scraper. In this paper, we focus on </w:t>
-      </w:r>
-      <w:r>
-        <w:t xml:space="preserve">twitter </w:t>
-      </w:r>
-      <w:r>
-        <w:t xml:space="preserve">scrapers that extract textual information from </w:t>
-      </w:r>
-      <w:r>
-        <w:t>twitter resource information.</w:t>
-      </w:r>
-    </w:p>
-    <w:p/>
-    <w:p>
-      <w:r>
         <w:t>Twitter background:</w:t>
       </w:r>
     </w:p>
@@ -541,15 +526,16 @@
     </w:p>
     <w:p>
       <w:r>
-        <w:t xml:space="preserve">Twitter has given REST API's which can be utilized by third party developers to access and read Twitter information. They have likewise given a Streaming API which can be utilized to get to Twitter Data in real time. Most of the product written to get to Twitter information give a library which works as a wrapper around Twitters </w:t>
-      </w:r>
-      <w:proofErr w:type="spellStart"/>
-      <w:r>
-        <w:t>Search.</w:t>
-      </w:r>
-    </w:p>
-    <w:p>
-      <w:proofErr w:type="spellEnd"/>
+        <w:t>Twitter has given REST API's which can be utilized by third party developers to access and read Twitter information. They have likewise given a Streaming API which can be utilized to get to Twitter Data in real time. Most of the product written to get to Twitter information give a library which works as a wrapper around Twitters Search.</w:t>
+      </w:r>
+      <w:r>
+        <w:t xml:space="preserve"> </w:t>
+      </w:r>
+      <w:r>
+        <w:t>The Search API can dig for tweets posted previously, though Streaming will be speedy and catches tweets as they are really posted.</w:t>
+      </w:r>
+    </w:p>
+    <w:p>
       <w:r>
         <w:t xml:space="preserve">With Twitter's Search API you can only sent 180 Requests every 15 minutes. With a maximum number of 100 tweets per Request this means you can mine for 4 x 180 x 100 = 72.000 tweets per hour. By using </w:t>
       </w:r>
@@ -590,7 +576,6 @@
     </w:p>
     <w:p>
       <w:r>
-        <w:lastRenderedPageBreak/>
         <w:t>Twitter scrap:</w:t>
       </w:r>
     </w:p>
@@ -877,7 +862,7 @@
           </mc:Choice>
           <mc:Fallback>
             <w:pict>
-              <v:shapetype w14:anchorId="0C9BB0D8" id="_x0000_t32" coordsize="21600,21600" o:spt="32" o:oned="t" path="m,l21600,21600e" filled="f">
+              <v:shapetype w14:anchorId="6800D0E0" id="_x0000_t32" coordsize="21600,21600" o:spt="32" o:oned="t" path="m,l21600,21600e" filled="f">
                 <v:path arrowok="t" fillok="f" o:connecttype="none"/>
                 <o:lock v:ext="edit" shapetype="t"/>
               </v:shapetype>
@@ -947,7 +932,7 @@
           </mc:Choice>
           <mc:Fallback>
             <w:pict>
-              <v:shape w14:anchorId="42F82EBF" id="Straight Arrow Connector 7" o:spid="_x0000_s1026" type="#_x0000_t32" style="position:absolute;margin-left:68.25pt;margin-top:51.05pt;width:27pt;height:.75pt;z-index:251672576;visibility:visible;mso-wrap-style:square;mso-wrap-distance-left:9pt;mso-wrap-distance-top:0;mso-wrap-distance-right:9pt;mso-wrap-distance-bottom:0;mso-position-horizontal:absolute;mso-position-horizontal-relative:text;mso-position-vertical:absolute;mso-position-vertical-relative:text" o:gfxdata="UEsDBBQABgAIAAAAIQC2gziS/gAAAOEBAAATAAAAW0NvbnRlbnRfVHlwZXNdLnhtbJSRQU7DMBBF&#10;90jcwfIWJU67QAgl6YK0S0CoHGBkTxKLZGx5TGhvj5O2G0SRWNoz/78nu9wcxkFMGNg6quQqL6RA&#10;0s5Y6ir5vt9lD1JwBDIwOMJKHpHlpr69KfdHjyxSmriSfYz+USnWPY7AufNIadK6MEJMx9ApD/oD&#10;OlTrorhX2lFEilmcO2RdNtjC5xDF9pCuTyYBB5bi6bQ4syoJ3g9WQ0ymaiLzg5KdCXlKLjvcW893&#10;SUOqXwnz5DrgnHtJTxOsQfEKIT7DmDSUCaxw7Rqn8787ZsmRM9e2VmPeBN4uqYvTtW7jvijg9N/y&#10;JsXecLq0q+WD6m8AAAD//wMAUEsDBBQABgAIAAAAIQA4/SH/1gAAAJQBAAALAAAAX3JlbHMvLnJl&#10;bHOkkMFqwzAMhu+DvYPRfXGawxijTi+j0GvpHsDYimMaW0Yy2fr2M4PBMnrbUb/Q94l/f/hMi1qR&#10;JVI2sOt6UJgd+ZiDgffL8ekFlFSbvV0oo4EbChzGx4f9GRdb25HMsYhqlCwG5lrLq9biZkxWOiqY&#10;22YiTra2kYMu1l1tQD30/bPm3wwYN0x18gb45AdQl1tp5j/sFB2T0FQ7R0nTNEV3j6o9feQzro1i&#10;OWA14Fm+Q8a1a8+Bvu/d/dMb2JY5uiPbhG/ktn4cqGU/er3pcvwCAAD//wMAUEsDBBQABgAIAAAA&#10;IQCg7NBw1gEAAAIEAAAOAAAAZHJzL2Uyb0RvYy54bWysU9uO0zAQfUfiHyy/06SFZdmo6Qp1gRcE&#10;1S58gNexG0u+aTw0zd8zdtIsAoQE4mUSX87MOWfG29uzs+ykIJngW75e1ZwpL0Nn/LHlX7+8f/GG&#10;s4TCd8IGr1o+qsRvd8+fbYfYqE3og+0UMEriUzPElveIsamqJHvlRFqFqDwd6gBOIC3hWHUgBsru&#10;bLWp69fVEKCLEKRKiXbvpkO+K/m1VhI/a50UMtty4oYlQomPOVa7rWiOIGJv5ExD/AMLJ4ynokuq&#10;O4GCfQPzSypnJIQUNK5kcFXQ2khVNJCadf2TmodeRFW0kDkpLjal/5dWfjodgJmu5deceeGoRQ8I&#10;whx7ZG8BwsD2wXuyMQC7zm4NMTUE2vsDzKsUD5ClnzW4/CVR7FwcHheH1RmZpM2XrzY3NfVB0tHN&#10;1eYqZ6yeoBESflDBsfzT8jQzWSisi8fi9DHhBLwAcl3rc0Rh7DvfMRwjaUEwwh+tmuvkK1VWMHEu&#10;fzhaNcHvlSYniOVUpsyg2ltgJ0HTI6RUHtdLJrqdYdpYuwDrwu+PwPl+hqoyn38DXhClcvC4gJ3x&#10;AX5XHc8Xynq6f3Fg0p0teAzdWLpZrKFBKz2ZH0We5B/XBf70dHffAQAA//8DAFBLAwQUAAYACAAA&#10;ACEA4icaid0AAAALAQAADwAAAGRycy9kb3ducmV2LnhtbEyPwU7DMBBE70j8g7WVuFG7qYhoGqdC&#10;SPQIouUANzd27ajxOordJPD1bE5w25kdzb4td5Nv2WD62ASUsFoKYAbroBu0Ej6OL/ePwGJSqFUb&#10;0Ej4NhF21e1NqQodRnw3wyFZRiUYCyXBpdQVnMfaGa/iMnQGaXcOvVeJZG+57tVI5b7lmRA596pB&#10;uuBUZ56dqS+Hq5fwZj8Hn+G+4efN18/evuqLG5OUd4vpaQssmSn9hWHGJ3SoiOkUrqgja0mv8weK&#10;0iCyFbA5sRHknGZnnQOvSv7/h+oXAAD//wMAUEsBAi0AFAAGAAgAAAAhALaDOJL+AAAA4QEAABMA&#10;AAAAAAAAAAAAAAAAAAAAAFtDb250ZW50X1R5cGVzXS54bWxQSwECLQAUAAYACAAAACEAOP0h/9YA&#10;AACUAQAACwAAAAAAAAAAAAAAAAAvAQAAX3JlbHMvLnJlbHNQSwECLQAUAAYACAAAACEAoOzQcNYB&#10;AAACBAAADgAAAAAAAAAAAAAAAAAuAgAAZHJzL2Uyb0RvYy54bWxQSwECLQAUAAYACAAAACEA4ica&#10;id0AAAALAQAADwAAAAAAAAAAAAAAAAAwBAAAZHJzL2Rvd25yZXYueG1sUEsFBgAAAAAEAAQA8wAA&#10;ADoFAAAAAA==&#10;" strokecolor="#4472c4 [3204]" strokeweight=".5pt">
+              <v:shape w14:anchorId="08E6D140" id="Straight Arrow Connector 7" o:spid="_x0000_s1026" type="#_x0000_t32" style="position:absolute;margin-left:68.25pt;margin-top:51.05pt;width:27pt;height:.75pt;z-index:251672576;visibility:visible;mso-wrap-style:square;mso-wrap-distance-left:9pt;mso-wrap-distance-top:0;mso-wrap-distance-right:9pt;mso-wrap-distance-bottom:0;mso-position-horizontal:absolute;mso-position-horizontal-relative:text;mso-position-vertical:absolute;mso-position-vertical-relative:text" o:gfxdata="UEsDBBQABgAIAAAAIQC2gziS/gAAAOEBAAATAAAAW0NvbnRlbnRfVHlwZXNdLnhtbJSRQU7DMBBF&#10;90jcwfIWJU67QAgl6YK0S0CoHGBkTxKLZGx5TGhvj5O2G0SRWNoz/78nu9wcxkFMGNg6quQqL6RA&#10;0s5Y6ir5vt9lD1JwBDIwOMJKHpHlpr69KfdHjyxSmriSfYz+USnWPY7AufNIadK6MEJMx9ApD/oD&#10;OlTrorhX2lFEilmcO2RdNtjC5xDF9pCuTyYBB5bi6bQ4syoJ3g9WQ0ymaiLzg5KdCXlKLjvcW893&#10;SUOqXwnz5DrgnHtJTxOsQfEKIT7DmDSUCaxw7Rqn8787ZsmRM9e2VmPeBN4uqYvTtW7jvijg9N/y&#10;JsXecLq0q+WD6m8AAAD//wMAUEsDBBQABgAIAAAAIQA4/SH/1gAAAJQBAAALAAAAX3JlbHMvLnJl&#10;bHOkkMFqwzAMhu+DvYPRfXGawxijTi+j0GvpHsDYimMaW0Yy2fr2M4PBMnrbUb/Q94l/f/hMi1qR&#10;JVI2sOt6UJgd+ZiDgffL8ekFlFSbvV0oo4EbChzGx4f9GRdb25HMsYhqlCwG5lrLq9biZkxWOiqY&#10;22YiTra2kYMu1l1tQD30/bPm3wwYN0x18gb45AdQl1tp5j/sFB2T0FQ7R0nTNEV3j6o9feQzro1i&#10;OWA14Fm+Q8a1a8+Bvu/d/dMb2JY5uiPbhG/ktn4cqGU/er3pcvwCAAD//wMAUEsDBBQABgAIAAAA&#10;IQCg7NBw1gEAAAIEAAAOAAAAZHJzL2Uyb0RvYy54bWysU9uO0zAQfUfiHyy/06SFZdmo6Qp1gRcE&#10;1S58gNexG0u+aTw0zd8zdtIsAoQE4mUSX87MOWfG29uzs+ykIJngW75e1ZwpL0Nn/LHlX7+8f/GG&#10;s4TCd8IGr1o+qsRvd8+fbYfYqE3og+0UMEriUzPElveIsamqJHvlRFqFqDwd6gBOIC3hWHUgBsru&#10;bLWp69fVEKCLEKRKiXbvpkO+K/m1VhI/a50UMtty4oYlQomPOVa7rWiOIGJv5ExD/AMLJ4ynokuq&#10;O4GCfQPzSypnJIQUNK5kcFXQ2khVNJCadf2TmodeRFW0kDkpLjal/5dWfjodgJmu5deceeGoRQ8I&#10;whx7ZG8BwsD2wXuyMQC7zm4NMTUE2vsDzKsUD5ClnzW4/CVR7FwcHheH1RmZpM2XrzY3NfVB0tHN&#10;1eYqZ6yeoBESflDBsfzT8jQzWSisi8fi9DHhBLwAcl3rc0Rh7DvfMRwjaUEwwh+tmuvkK1VWMHEu&#10;fzhaNcHvlSYniOVUpsyg2ltgJ0HTI6RUHtdLJrqdYdpYuwDrwu+PwPl+hqoyn38DXhClcvC4gJ3x&#10;AX5XHc8Xynq6f3Fg0p0teAzdWLpZrKFBKz2ZH0We5B/XBf70dHffAQAA//8DAFBLAwQUAAYACAAA&#10;ACEA4icaid0AAAALAQAADwAAAGRycy9kb3ducmV2LnhtbEyPwU7DMBBE70j8g7WVuFG7qYhoGqdC&#10;SPQIouUANzd27ajxOordJPD1bE5w25kdzb4td5Nv2WD62ASUsFoKYAbroBu0Ej6OL/ePwGJSqFUb&#10;0Ej4NhF21e1NqQodRnw3wyFZRiUYCyXBpdQVnMfaGa/iMnQGaXcOvVeJZG+57tVI5b7lmRA596pB&#10;uuBUZ56dqS+Hq5fwZj8Hn+G+4efN18/evuqLG5OUd4vpaQssmSn9hWHGJ3SoiOkUrqgja0mv8weK&#10;0iCyFbA5sRHknGZnnQOvSv7/h+oXAAD//wMAUEsBAi0AFAAGAAgAAAAhALaDOJL+AAAA4QEAABMA&#10;AAAAAAAAAAAAAAAAAAAAAFtDb250ZW50X1R5cGVzXS54bWxQSwECLQAUAAYACAAAACEAOP0h/9YA&#10;AACUAQAACwAAAAAAAAAAAAAAAAAvAQAAX3JlbHMvLnJlbHNQSwECLQAUAAYACAAAACEAoOzQcNYB&#10;AAACBAAADgAAAAAAAAAAAAAAAAAuAgAAZHJzL2Uyb0RvYy54bWxQSwECLQAUAAYACAAAACEA4ica&#10;id0AAAALAQAADwAAAAAAAAAAAAAAAAAwBAAAZHJzL2Rvd25yZXYueG1sUEsFBgAAAAAEAAQA8wAA&#10;ADoFAAAAAA==&#10;" strokecolor="#4472c4 [3204]" strokeweight=".5pt">
                 <v:stroke endarrow="block" joinstyle="miter"/>
               </v:shape>
             </w:pict>
@@ -1588,7 +1573,7 @@
           </mc:Choice>
           <mc:Fallback>
             <w:pict>
-              <v:shape w14:anchorId="63BE1601" id="Straight Arrow Connector 14" o:spid="_x0000_s1026" type="#_x0000_t32" style="position:absolute;margin-left:180pt;margin-top:7.55pt;width:0;height:19.5pt;z-index:251685888;visibility:visible;mso-wrap-style:square;mso-wrap-distance-left:9pt;mso-wrap-distance-top:0;mso-wrap-distance-right:9pt;mso-wrap-distance-bottom:0;mso-position-horizontal:absolute;mso-position-horizontal-relative:text;mso-position-vertical:absolute;mso-position-vertical-relative:text" o:gfxdata="UEsDBBQABgAIAAAAIQC2gziS/gAAAOEBAAATAAAAW0NvbnRlbnRfVHlwZXNdLnhtbJSRQU7DMBBF&#10;90jcwfIWJU67QAgl6YK0S0CoHGBkTxKLZGx5TGhvj5O2G0SRWNoz/78nu9wcxkFMGNg6quQqL6RA&#10;0s5Y6ir5vt9lD1JwBDIwOMJKHpHlpr69KfdHjyxSmriSfYz+USnWPY7AufNIadK6MEJMx9ApD/oD&#10;OlTrorhX2lFEilmcO2RdNtjC5xDF9pCuTyYBB5bi6bQ4syoJ3g9WQ0ymaiLzg5KdCXlKLjvcW893&#10;SUOqXwnz5DrgnHtJTxOsQfEKIT7DmDSUCaxw7Rqn8787ZsmRM9e2VmPeBN4uqYvTtW7jvijg9N/y&#10;JsXecLq0q+WD6m8AAAD//wMAUEsDBBQABgAIAAAAIQA4/SH/1gAAAJQBAAALAAAAX3JlbHMvLnJl&#10;bHOkkMFqwzAMhu+DvYPRfXGawxijTi+j0GvpHsDYimMaW0Yy2fr2M4PBMnrbUb/Q94l/f/hMi1qR&#10;JVI2sOt6UJgd+ZiDgffL8ekFlFSbvV0oo4EbChzGx4f9GRdb25HMsYhqlCwG5lrLq9biZkxWOiqY&#10;22YiTra2kYMu1l1tQD30/bPm3wwYN0x18gb45AdQl1tp5j/sFB2T0FQ7R0nTNEV3j6o9feQzro1i&#10;OWA14Fm+Q8a1a8+Bvu/d/dMb2JY5uiPbhG/ktn4cqGU/er3pcvwCAAD//wMAUEsDBBQABgAIAAAA&#10;IQBv0PKY1AEAAAEEAAAOAAAAZHJzL2Uyb0RvYy54bWysU9uO0zAQfUfiHyy/07TVsqCq6Qp1gRcE&#10;FQsf4HXGiSXfNB6a9u8ZO20WAUIC8TKJ7Tkz5xyPt3cn78QRMNsYWrlaLKWAoGNnQ9/Kr1/evXgt&#10;RSYVOuVigFaeIcu73fNn2zFtYB2H6DpAwUVC3oyplQNR2jRN1gN4lRcxQeBDE9Er4iX2TYdq5Ore&#10;Nevl8rYZI3YJo4acefd+OpS7Wt8Y0PTJmAwkXCuZG9WINT6W2Oy2atOjSoPVFxrqH1h4ZQM3nUvd&#10;K1LiG9pfSnmrMeZoaKGjb6IxVkPVwGpWy5/UPAwqQdXC5uQ025T/X1n98XhAYTu+uxspgvJ8Rw+E&#10;yvYDiTeIcRT7GAL7GFFwCvs1prxh2D4c8LLK6YBF/MmgL1+WJU7V4/PsMZxI6GlT8+765tXty2p/&#10;84RLmOk9RC/KTyvzhcdMYFUtVscPmbgzA6+A0tSFEklZ9zZ0gs6JlRBaFXoHhTanl5Sm0J8I1z86&#10;O5jgn8GwEUxxalNHEPYOxVHx8CitIdBqrsTZBWasczNwWfn9EXjJL1Co4/k34BlRO8dAM9jbEPF3&#10;3el0pWym/KsDk+5iwWPszvUqqzU8Z9Wry5sog/zjusKfXu7uOwAAAP//AwBQSwMEFAAGAAgAAAAh&#10;AFSKtFfdAAAACQEAAA8AAABkcnMvZG93bnJldi54bWxMj8FOwzAQRO9I/IO1SNyok0KrEuJUCIke&#10;QRQO9ObGWztqvI5iNwl8PYs4lOPOjGbflOvJt2LAPjaBFOSzDARSHUxDVsHH+/PNCkRMmoxuA6GC&#10;L4ywri4vSl2YMNIbDttkBZdQLLQCl1JXSBlrh17HWeiQ2DuE3uvEZ2+l6fXI5b6V8yxbSq8b4g9O&#10;d/jksD5uT17Bq/0c/Jw2jTzc77439sUc3ZiUur6aHh9AJJzSOQy/+IwOFTPtw4lMFK2C22XGWxIb&#10;ixwEB/6EvYLFXQ6yKuX/BdUPAAAA//8DAFBLAQItABQABgAIAAAAIQC2gziS/gAAAOEBAAATAAAA&#10;AAAAAAAAAAAAAAAAAABbQ29udGVudF9UeXBlc10ueG1sUEsBAi0AFAAGAAgAAAAhADj9If/WAAAA&#10;lAEAAAsAAAAAAAAAAAAAAAAALwEAAF9yZWxzLy5yZWxzUEsBAi0AFAAGAAgAAAAhAG/Q8pjUAQAA&#10;AQQAAA4AAAAAAAAAAAAAAAAALgIAAGRycy9lMm9Eb2MueG1sUEsBAi0AFAAGAAgAAAAhAFSKtFfd&#10;AAAACQEAAA8AAAAAAAAAAAAAAAAALgQAAGRycy9kb3ducmV2LnhtbFBLBQYAAAAABAAEAPMAAAA4&#10;BQAAAAA=&#10;" strokecolor="#4472c4 [3204]" strokeweight=".5pt">
+              <v:shape w14:anchorId="2BF96BAA" id="Straight Arrow Connector 14" o:spid="_x0000_s1026" type="#_x0000_t32" style="position:absolute;margin-left:180pt;margin-top:7.55pt;width:0;height:19.5pt;z-index:251685888;visibility:visible;mso-wrap-style:square;mso-wrap-distance-left:9pt;mso-wrap-distance-top:0;mso-wrap-distance-right:9pt;mso-wrap-distance-bottom:0;mso-position-horizontal:absolute;mso-position-horizontal-relative:text;mso-position-vertical:absolute;mso-position-vertical-relative:text" o:gfxdata="UEsDBBQABgAIAAAAIQC2gziS/gAAAOEBAAATAAAAW0NvbnRlbnRfVHlwZXNdLnhtbJSRQU7DMBBF&#10;90jcwfIWJU67QAgl6YK0S0CoHGBkTxKLZGx5TGhvj5O2G0SRWNoz/78nu9wcxkFMGNg6quQqL6RA&#10;0s5Y6ir5vt9lD1JwBDIwOMJKHpHlpr69KfdHjyxSmriSfYz+USnWPY7AufNIadK6MEJMx9ApD/oD&#10;OlTrorhX2lFEilmcO2RdNtjC5xDF9pCuTyYBB5bi6bQ4syoJ3g9WQ0ymaiLzg5KdCXlKLjvcW893&#10;SUOqXwnz5DrgnHtJTxOsQfEKIT7DmDSUCaxw7Rqn8787ZsmRM9e2VmPeBN4uqYvTtW7jvijg9N/y&#10;JsXecLq0q+WD6m8AAAD//wMAUEsDBBQABgAIAAAAIQA4/SH/1gAAAJQBAAALAAAAX3JlbHMvLnJl&#10;bHOkkMFqwzAMhu+DvYPRfXGawxijTi+j0GvpHsDYimMaW0Yy2fr2M4PBMnrbUb/Q94l/f/hMi1qR&#10;JVI2sOt6UJgd+ZiDgffL8ekFlFSbvV0oo4EbChzGx4f9GRdb25HMsYhqlCwG5lrLq9biZkxWOiqY&#10;22YiTra2kYMu1l1tQD30/bPm3wwYN0x18gb45AdQl1tp5j/sFB2T0FQ7R0nTNEV3j6o9feQzro1i&#10;OWA14Fm+Q8a1a8+Bvu/d/dMb2JY5uiPbhG/ktn4cqGU/er3pcvwCAAD//wMAUEsDBBQABgAIAAAA&#10;IQBv0PKY1AEAAAEEAAAOAAAAZHJzL2Uyb0RvYy54bWysU9uO0zAQfUfiHyy/07TVsqCq6Qp1gRcE&#10;FQsf4HXGiSXfNB6a9u8ZO20WAUIC8TKJ7Tkz5xyPt3cn78QRMNsYWrlaLKWAoGNnQ9/Kr1/evXgt&#10;RSYVOuVigFaeIcu73fNn2zFtYB2H6DpAwUVC3oyplQNR2jRN1gN4lRcxQeBDE9Er4iX2TYdq5Ore&#10;Nevl8rYZI3YJo4acefd+OpS7Wt8Y0PTJmAwkXCuZG9WINT6W2Oy2atOjSoPVFxrqH1h4ZQM3nUvd&#10;K1LiG9pfSnmrMeZoaKGjb6IxVkPVwGpWy5/UPAwqQdXC5uQ025T/X1n98XhAYTu+uxspgvJ8Rw+E&#10;yvYDiTeIcRT7GAL7GFFwCvs1prxh2D4c8LLK6YBF/MmgL1+WJU7V4/PsMZxI6GlT8+765tXty2p/&#10;84RLmOk9RC/KTyvzhcdMYFUtVscPmbgzA6+A0tSFEklZ9zZ0gs6JlRBaFXoHhTanl5Sm0J8I1z86&#10;O5jgn8GwEUxxalNHEPYOxVHx8CitIdBqrsTZBWasczNwWfn9EXjJL1Co4/k34BlRO8dAM9jbEPF3&#10;3el0pWym/KsDk+5iwWPszvUqqzU8Z9Wry5sog/zjusKfXu7uOwAAAP//AwBQSwMEFAAGAAgAAAAh&#10;AFSKtFfdAAAACQEAAA8AAABkcnMvZG93bnJldi54bWxMj8FOwzAQRO9I/IO1SNyok0KrEuJUCIke&#10;QRQO9ObGWztqvI5iNwl8PYs4lOPOjGbflOvJt2LAPjaBFOSzDARSHUxDVsHH+/PNCkRMmoxuA6GC&#10;L4ywri4vSl2YMNIbDttkBZdQLLQCl1JXSBlrh17HWeiQ2DuE3uvEZ2+l6fXI5b6V8yxbSq8b4g9O&#10;d/jksD5uT17Bq/0c/Jw2jTzc77439sUc3ZiUur6aHh9AJJzSOQy/+IwOFTPtw4lMFK2C22XGWxIb&#10;ixwEB/6EvYLFXQ6yKuX/BdUPAAAA//8DAFBLAQItABQABgAIAAAAIQC2gziS/gAAAOEBAAATAAAA&#10;AAAAAAAAAAAAAAAAAABbQ29udGVudF9UeXBlc10ueG1sUEsBAi0AFAAGAAgAAAAhADj9If/WAAAA&#10;lAEAAAsAAAAAAAAAAAAAAAAALwEAAF9yZWxzLy5yZWxzUEsBAi0AFAAGAAgAAAAhAG/Q8pjUAQAA&#10;AQQAAA4AAAAAAAAAAAAAAAAALgIAAGRycy9lMm9Eb2MueG1sUEsBAi0AFAAGAAgAAAAhAFSKtFfd&#10;AAAACQEAAA8AAAAAAAAAAAAAAAAALgQAAGRycy9kb3ducmV2LnhtbFBLBQYAAAAABAAEAPMAAAA4&#10;BQAAAAA=&#10;" strokecolor="#4472c4 [3204]" strokeweight=".5pt">
                 <v:stroke endarrow="block" joinstyle="miter"/>
               </v:shape>
             </w:pict>
@@ -1757,7 +1742,7 @@
           </mc:Choice>
           <mc:Fallback>
             <w:pict>
-              <v:shape w14:anchorId="1763A2DE" id="Straight Arrow Connector 15" o:spid="_x0000_s1026" type="#_x0000_t32" style="position:absolute;margin-left:182.25pt;margin-top:.7pt;width:0;height:19.5pt;z-index:251687936;visibility:visible;mso-wrap-style:square;mso-wrap-distance-left:9pt;mso-wrap-distance-top:0;mso-wrap-distance-right:9pt;mso-wrap-distance-bottom:0;mso-position-horizontal:absolute;mso-position-horizontal-relative:text;mso-position-vertical:absolute;mso-position-vertical-relative:text" o:gfxdata="UEsDBBQABgAIAAAAIQC2gziS/gAAAOEBAAATAAAAW0NvbnRlbnRfVHlwZXNdLnhtbJSRQU7DMBBF&#10;90jcwfIWJU67QAgl6YK0S0CoHGBkTxKLZGx5TGhvj5O2G0SRWNoz/78nu9wcxkFMGNg6quQqL6RA&#10;0s5Y6ir5vt9lD1JwBDIwOMJKHpHlpr69KfdHjyxSmriSfYz+USnWPY7AufNIadK6MEJMx9ApD/oD&#10;OlTrorhX2lFEilmcO2RdNtjC5xDF9pCuTyYBB5bi6bQ4syoJ3g9WQ0ymaiLzg5KdCXlKLjvcW893&#10;SUOqXwnz5DrgnHtJTxOsQfEKIT7DmDSUCaxw7Rqn8787ZsmRM9e2VmPeBN4uqYvTtW7jvijg9N/y&#10;JsXecLq0q+WD6m8AAAD//wMAUEsDBBQABgAIAAAAIQA4/SH/1gAAAJQBAAALAAAAX3JlbHMvLnJl&#10;bHOkkMFqwzAMhu+DvYPRfXGawxijTi+j0GvpHsDYimMaW0Yy2fr2M4PBMnrbUb/Q94l/f/hMi1qR&#10;JVI2sOt6UJgd+ZiDgffL8ekFlFSbvV0oo4EbChzGx4f9GRdb25HMsYhqlCwG5lrLq9biZkxWOiqY&#10;22YiTra2kYMu1l1tQD30/bPm3wwYN0x18gb45AdQl1tp5j/sFB2T0FQ7R0nTNEV3j6o9feQzro1i&#10;OWA14Fm+Q8a1a8+Bvu/d/dMb2JY5uiPbhG/ktn4cqGU/er3pcvwCAAD//wMAUEsDBBQABgAIAAAA&#10;IQDwu5JR1AEAAAEEAAAOAAAAZHJzL2Uyb0RvYy54bWysU9uO0zAQfUfiHyy/07QVu6Cq6Qp1gRcE&#10;FQsf4HXGiSXfNB6a9u8ZO20WAUIC8TKJ7Tkz5xyPt3cn78QRMNsYWrlaLKWAoGNnQ9/Kr1/evXgt&#10;RSYVOuVigFaeIcu73fNn2zFtYB2H6DpAwUVC3oyplQNR2jRN1gN4lRcxQeBDE9Er4iX2TYdq5Ore&#10;Nevl8rYZI3YJo4acefd+OpS7Wt8Y0PTJmAwkXCuZG9WINT6W2Oy2atOjSoPVFxrqH1h4ZQM3nUvd&#10;K1LiG9pfSnmrMeZoaKGjb6IxVkPVwGpWy5/UPAwqQdXC5uQ025T/X1n98XhAYTu+uxspgvJ8Rw+E&#10;yvYDiTeIcRT7GAL7GFFwCvs1prxh2D4c8LLK6YBF/MmgL1+WJU7V4/PsMZxI6GlT8+765avbm2p/&#10;84RLmOk9RC/KTyvzhcdMYFUtVscPmbgzA6+A0tSFEklZ9zZ0gs6JlRBaFXoHhTanl5Sm0J8I1z86&#10;O5jgn8GwEUxxalNHEPYOxVHx8CitIdBqrsTZBWasczNwWfn9EXjJL1Co4/k34BlRO8dAM9jbEPF3&#10;3el0pWym/KsDk+5iwWPszvUqqzU8Z9Wry5sog/zjusKfXu7uOwAAAP//AwBQSwMEFAAGAAgAAAAh&#10;ABInpiTbAAAACAEAAA8AAABkcnMvZG93bnJldi54bWxMj8FOwzAQRO9I/QdrK3GjDiWtIMSpEBI9&#10;glo4wM2Nt3bUeB3FbhL4ehZxgOPojWbflpvJt2LAPjaBFFwvMhBIdTANWQVvr09XtyBi0mR0GwgV&#10;fGKETTW7KHVhwkg7HPbJCh6hWGgFLqWukDLWDr2Oi9AhMTuG3uvEsbfS9Hrkcd/KZZatpdcN8QWn&#10;O3x0WJ/2Z6/gxb4PfknbRh7vPr629tmc3JiUupxPD/cgEk7prww/+qwOFTsdwplMFK2Cm3W+4iqD&#10;HATz33xQkGc5yKqU/x+ovgEAAP//AwBQSwECLQAUAAYACAAAACEAtoM4kv4AAADhAQAAEwAAAAAA&#10;AAAAAAAAAAAAAAAAW0NvbnRlbnRfVHlwZXNdLnhtbFBLAQItABQABgAIAAAAIQA4/SH/1gAAAJQB&#10;AAALAAAAAAAAAAAAAAAAAC8BAABfcmVscy8ucmVsc1BLAQItABQABgAIAAAAIQDwu5JR1AEAAAEE&#10;AAAOAAAAAAAAAAAAAAAAAC4CAABkcnMvZTJvRG9jLnhtbFBLAQItABQABgAIAAAAIQASJ6Yk2wAA&#10;AAgBAAAPAAAAAAAAAAAAAAAAAC4EAABkcnMvZG93bnJldi54bWxQSwUGAAAAAAQABADzAAAANgUA&#10;AAAA&#10;" strokecolor="#4472c4 [3204]" strokeweight=".5pt">
+              <v:shape w14:anchorId="57BB8A70" id="Straight Arrow Connector 15" o:spid="_x0000_s1026" type="#_x0000_t32" style="position:absolute;margin-left:182.25pt;margin-top:.7pt;width:0;height:19.5pt;z-index:251687936;visibility:visible;mso-wrap-style:square;mso-wrap-distance-left:9pt;mso-wrap-distance-top:0;mso-wrap-distance-right:9pt;mso-wrap-distance-bottom:0;mso-position-horizontal:absolute;mso-position-horizontal-relative:text;mso-position-vertical:absolute;mso-position-vertical-relative:text" o:gfxdata="UEsDBBQABgAIAAAAIQC2gziS/gAAAOEBAAATAAAAW0NvbnRlbnRfVHlwZXNdLnhtbJSRQU7DMBBF&#10;90jcwfIWJU67QAgl6YK0S0CoHGBkTxKLZGx5TGhvj5O2G0SRWNoz/78nu9wcxkFMGNg6quQqL6RA&#10;0s5Y6ir5vt9lD1JwBDIwOMJKHpHlpr69KfdHjyxSmriSfYz+USnWPY7AufNIadK6MEJMx9ApD/oD&#10;OlTrorhX2lFEilmcO2RdNtjC5xDF9pCuTyYBB5bi6bQ4syoJ3g9WQ0ymaiLzg5KdCXlKLjvcW893&#10;SUOqXwnz5DrgnHtJTxOsQfEKIT7DmDSUCaxw7Rqn8787ZsmRM9e2VmPeBN4uqYvTtW7jvijg9N/y&#10;JsXecLq0q+WD6m8AAAD//wMAUEsDBBQABgAIAAAAIQA4/SH/1gAAAJQBAAALAAAAX3JlbHMvLnJl&#10;bHOkkMFqwzAMhu+DvYPRfXGawxijTi+j0GvpHsDYimMaW0Yy2fr2M4PBMnrbUb/Q94l/f/hMi1qR&#10;JVI2sOt6UJgd+ZiDgffL8ekFlFSbvV0oo4EbChzGx4f9GRdb25HMsYhqlCwG5lrLq9biZkxWOiqY&#10;22YiTra2kYMu1l1tQD30/bPm3wwYN0x18gb45AdQl1tp5j/sFB2T0FQ7R0nTNEV3j6o9feQzro1i&#10;OWA14Fm+Q8a1a8+Bvu/d/dMb2JY5uiPbhG/ktn4cqGU/er3pcvwCAAD//wMAUEsDBBQABgAIAAAA&#10;IQDwu5JR1AEAAAEEAAAOAAAAZHJzL2Uyb0RvYy54bWysU9uO0zAQfUfiHyy/07QVu6Cq6Qp1gRcE&#10;FQsf4HXGiSXfNB6a9u8ZO20WAUIC8TKJ7Tkz5xyPt3cn78QRMNsYWrlaLKWAoGNnQ9/Kr1/evXgt&#10;RSYVOuVigFaeIcu73fNn2zFtYB2H6DpAwUVC3oyplQNR2jRN1gN4lRcxQeBDE9Er4iX2TYdq5Ore&#10;Nevl8rYZI3YJo4acefd+OpS7Wt8Y0PTJmAwkXCuZG9WINT6W2Oy2atOjSoPVFxrqH1h4ZQM3nUvd&#10;K1LiG9pfSnmrMeZoaKGjb6IxVkPVwGpWy5/UPAwqQdXC5uQ025T/X1n98XhAYTu+uxspgvJ8Rw+E&#10;yvYDiTeIcRT7GAL7GFFwCvs1prxh2D4c8LLK6YBF/MmgL1+WJU7V4/PsMZxI6GlT8+765avbm2p/&#10;84RLmOk9RC/KTyvzhcdMYFUtVscPmbgzA6+A0tSFEklZ9zZ0gs6JlRBaFXoHhTanl5Sm0J8I1z86&#10;O5jgn8GwEUxxalNHEPYOxVHx8CitIdBqrsTZBWasczNwWfn9EXjJL1Co4/k34BlRO8dAM9jbEPF3&#10;3el0pWym/KsDk+5iwWPszvUqqzU8Z9Wry5sog/zjusKfXu7uOwAAAP//AwBQSwMEFAAGAAgAAAAh&#10;ABInpiTbAAAACAEAAA8AAABkcnMvZG93bnJldi54bWxMj8FOwzAQRO9I/QdrK3GjDiWtIMSpEBI9&#10;glo4wM2Nt3bUeB3FbhL4ehZxgOPojWbflpvJt2LAPjaBFFwvMhBIdTANWQVvr09XtyBi0mR0GwgV&#10;fGKETTW7KHVhwkg7HPbJCh6hWGgFLqWukDLWDr2Oi9AhMTuG3uvEsbfS9Hrkcd/KZZatpdcN8QWn&#10;O3x0WJ/2Z6/gxb4PfknbRh7vPr629tmc3JiUupxPD/cgEk7prww/+qwOFTsdwplMFK2Cm3W+4iqD&#10;HATz33xQkGc5yKqU/x+ovgEAAP//AwBQSwECLQAUAAYACAAAACEAtoM4kv4AAADhAQAAEwAAAAAA&#10;AAAAAAAAAAAAAAAAW0NvbnRlbnRfVHlwZXNdLnhtbFBLAQItABQABgAIAAAAIQA4/SH/1gAAAJQB&#10;AAALAAAAAAAAAAAAAAAAAC8BAABfcmVscy8ucmVsc1BLAQItABQABgAIAAAAIQDwu5JR1AEAAAEE&#10;AAAOAAAAAAAAAAAAAAAAAC4CAABkcnMvZTJvRG9jLnhtbFBLAQItABQABgAIAAAAIQASJ6Yk2wAA&#10;AAgBAAAPAAAAAAAAAAAAAAAAAC4EAABkcnMvZG93bnJldi54bWxQSwUGAAAAAAQABADzAAAANgUA&#10;AAAA&#10;" strokecolor="#4472c4 [3204]" strokeweight=".5pt">
                 <v:stroke endarrow="block" joinstyle="miter"/>
               </v:shape>
             </w:pict>
@@ -1917,7 +1902,7 @@
           </mc:Choice>
           <mc:Fallback>
             <w:pict>
-              <v:shape w14:anchorId="5235A48E" id="Straight Arrow Connector 16" o:spid="_x0000_s1026" type="#_x0000_t32" style="position:absolute;margin-left:183pt;margin-top:2.3pt;width:0;height:19.5pt;z-index:251689984;visibility:visible;mso-wrap-style:square;mso-wrap-distance-left:9pt;mso-wrap-distance-top:0;mso-wrap-distance-right:9pt;mso-wrap-distance-bottom:0;mso-position-horizontal:absolute;mso-position-horizontal-relative:text;mso-position-vertical:absolute;mso-position-vertical-relative:text" o:gfxdata="UEsDBBQABgAIAAAAIQC2gziS/gAAAOEBAAATAAAAW0NvbnRlbnRfVHlwZXNdLnhtbJSRQU7DMBBF&#10;90jcwfIWJU67QAgl6YK0S0CoHGBkTxKLZGx5TGhvj5O2G0SRWNoz/78nu9wcxkFMGNg6quQqL6RA&#10;0s5Y6ir5vt9lD1JwBDIwOMJKHpHlpr69KfdHjyxSmriSfYz+USnWPY7AufNIadK6MEJMx9ApD/oD&#10;OlTrorhX2lFEilmcO2RdNtjC5xDF9pCuTyYBB5bi6bQ4syoJ3g9WQ0ymaiLzg5KdCXlKLjvcW893&#10;SUOqXwnz5DrgnHtJTxOsQfEKIT7DmDSUCaxw7Rqn8787ZsmRM9e2VmPeBN4uqYvTtW7jvijg9N/y&#10;JsXecLq0q+WD6m8AAAD//wMAUEsDBBQABgAIAAAAIQA4/SH/1gAAAJQBAAALAAAAX3JlbHMvLnJl&#10;bHOkkMFqwzAMhu+DvYPRfXGawxijTi+j0GvpHsDYimMaW0Yy2fr2M4PBMnrbUb/Q94l/f/hMi1qR&#10;JVI2sOt6UJgd+ZiDgffL8ekFlFSbvV0oo4EbChzGx4f9GRdb25HMsYhqlCwG5lrLq9biZkxWOiqY&#10;22YiTra2kYMu1l1tQD30/bPm3wwYN0x18gb45AdQl1tp5j/sFB2T0FQ7R0nTNEV3j6o9feQzro1i&#10;OWA14Fm+Q8a1a8+Bvu/d/dMb2JY5uiPbhG/ktn4cqGU/er3pcvwCAAD//wMAUEsDBBQABgAIAAAA&#10;IQAQAUPR1AEAAAEEAAAOAAAAZHJzL2Uyb0RvYy54bWysU9uO0zAQfUfiHyy/07QVFFQ1XaEu8IKg&#10;YuEDvM64seSbxkPT/j1jp82iBSGx2pdJbM+ZOed4vLk5eSeOgNnG0MrFbC4FBB07Gw6t/PH946t3&#10;UmRSoVMuBmjlGbK82b58sRnSGpaxj64DFFwk5PWQWtkTpXXTZN2DV3kWEwQ+NBG9Il7ioelQDVzd&#10;u2Y5n6+aIWKXMGrImXdvx0O5rfWNAU1fjclAwrWSuVGNWON9ic12o9YHVKm3+kJDPYGFVzZw06nU&#10;rSIlfqL9o5S3GmOOhmY6+iYaYzVUDaxmMX+k5q5XCaoWNienyab8fGX1l+Mehe347lZSBOX5ju4I&#10;lT30JN4jxkHsYgjsY0TBKezXkPKaYbuwx8sqpz0W8SeDvnxZljhVj8+Tx3AiocdNzbvL129Xb6r9&#10;zQMuYaZPEL0oP63MFx4TgUW1WB0/Z+LODLwCSlMXSiRl3YfQCTonVkJoVTg4KLQ5vaQ0hf5IuP7R&#10;2cEI/waGjWCKY5s6grBzKI6Kh0dpDYEWUyXOLjBjnZuA88rvn8BLfoFCHc//AU+I2jkGmsDehoh/&#10;606nK2Uz5l8dGHUXC+5jd65XWa3hOateXd5EGeTf1xX+8HK3vwAAAP//AwBQSwMEFAAGAAgAAAAh&#10;AE5TUzjaAAAACAEAAA8AAABkcnMvZG93bnJldi54bWxMj8FOwzAQRO9I/IO1SNyoQ4ssCHEqhESP&#10;IFoOcHPjrR01XkexmwS+nkUc4Pg0q9k31XoOnRhxSG0kDdeLAgRSE21LTsPb7unqFkTKhqzpIqGG&#10;T0ywrs/PKlPaONErjtvsBJdQKo0Gn3NfSpkaj8GkReyRODvEIZjMODhpBzNxeejksiiUDKYl/uBN&#10;j48em+P2FDS8uPcxLGnTysPdx9fGPdujn7LWlxfzwz2IjHP+O4YffVaHmp328UQ2iU7DSinekjXc&#10;KBCc//KeeaVA1pX8P6D+BgAA//8DAFBLAQItABQABgAIAAAAIQC2gziS/gAAAOEBAAATAAAAAAAA&#10;AAAAAAAAAAAAAABbQ29udGVudF9UeXBlc10ueG1sUEsBAi0AFAAGAAgAAAAhADj9If/WAAAAlAEA&#10;AAsAAAAAAAAAAAAAAAAALwEAAF9yZWxzLy5yZWxzUEsBAi0AFAAGAAgAAAAhABABQ9HUAQAAAQQA&#10;AA4AAAAAAAAAAAAAAAAALgIAAGRycy9lMm9Eb2MueG1sUEsBAi0AFAAGAAgAAAAhAE5TUzjaAAAA&#10;CAEAAA8AAAAAAAAAAAAAAAAALgQAAGRycy9kb3ducmV2LnhtbFBLBQYAAAAABAAEAPMAAAA1BQAA&#10;AAA=&#10;" strokecolor="#4472c4 [3204]" strokeweight=".5pt">
+              <v:shape w14:anchorId="21F1A29A" id="Straight Arrow Connector 16" o:spid="_x0000_s1026" type="#_x0000_t32" style="position:absolute;margin-left:183pt;margin-top:2.3pt;width:0;height:19.5pt;z-index:251689984;visibility:visible;mso-wrap-style:square;mso-wrap-distance-left:9pt;mso-wrap-distance-top:0;mso-wrap-distance-right:9pt;mso-wrap-distance-bottom:0;mso-position-horizontal:absolute;mso-position-horizontal-relative:text;mso-position-vertical:absolute;mso-position-vertical-relative:text" o:gfxdata="UEsDBBQABgAIAAAAIQC2gziS/gAAAOEBAAATAAAAW0NvbnRlbnRfVHlwZXNdLnhtbJSRQU7DMBBF&#10;90jcwfIWJU67QAgl6YK0S0CoHGBkTxKLZGx5TGhvj5O2G0SRWNoz/78nu9wcxkFMGNg6quQqL6RA&#10;0s5Y6ir5vt9lD1JwBDIwOMJKHpHlpr69KfdHjyxSmriSfYz+USnWPY7AufNIadK6MEJMx9ApD/oD&#10;OlTrorhX2lFEilmcO2RdNtjC5xDF9pCuTyYBB5bi6bQ4syoJ3g9WQ0ymaiLzg5KdCXlKLjvcW893&#10;SUOqXwnz5DrgnHtJTxOsQfEKIT7DmDSUCaxw7Rqn8787ZsmRM9e2VmPeBN4uqYvTtW7jvijg9N/y&#10;JsXecLq0q+WD6m8AAAD//wMAUEsDBBQABgAIAAAAIQA4/SH/1gAAAJQBAAALAAAAX3JlbHMvLnJl&#10;bHOkkMFqwzAMhu+DvYPRfXGawxijTi+j0GvpHsDYimMaW0Yy2fr2M4PBMnrbUb/Q94l/f/hMi1qR&#10;JVI2sOt6UJgd+ZiDgffL8ekFlFSbvV0oo4EbChzGx4f9GRdb25HMsYhqlCwG5lrLq9biZkxWOiqY&#10;22YiTra2kYMu1l1tQD30/bPm3wwYN0x18gb45AdQl1tp5j/sFB2T0FQ7R0nTNEV3j6o9feQzro1i&#10;OWA14Fm+Q8a1a8+Bvu/d/dMb2JY5uiPbhG/ktn4cqGU/er3pcvwCAAD//wMAUEsDBBQABgAIAAAA&#10;IQAQAUPR1AEAAAEEAAAOAAAAZHJzL2Uyb0RvYy54bWysU9uO0zAQfUfiHyy/07QVFFQ1XaEu8IKg&#10;YuEDvM64seSbxkPT/j1jp82iBSGx2pdJbM+ZOed4vLk5eSeOgNnG0MrFbC4FBB07Gw6t/PH946t3&#10;UmRSoVMuBmjlGbK82b58sRnSGpaxj64DFFwk5PWQWtkTpXXTZN2DV3kWEwQ+NBG9Il7ioelQDVzd&#10;u2Y5n6+aIWKXMGrImXdvx0O5rfWNAU1fjclAwrWSuVGNWON9ic12o9YHVKm3+kJDPYGFVzZw06nU&#10;rSIlfqL9o5S3GmOOhmY6+iYaYzVUDaxmMX+k5q5XCaoWNienyab8fGX1l+Mehe347lZSBOX5ju4I&#10;lT30JN4jxkHsYgjsY0TBKezXkPKaYbuwx8sqpz0W8SeDvnxZljhVj8+Tx3AiocdNzbvL129Xb6r9&#10;zQMuYaZPEL0oP63MFx4TgUW1WB0/Z+LODLwCSlMXSiRl3YfQCTonVkJoVTg4KLQ5vaQ0hf5IuP7R&#10;2cEI/waGjWCKY5s6grBzKI6Kh0dpDYEWUyXOLjBjnZuA88rvn8BLfoFCHc//AU+I2jkGmsDehoh/&#10;606nK2Uz5l8dGHUXC+5jd65XWa3hOateXd5EGeTf1xX+8HK3vwAAAP//AwBQSwMEFAAGAAgAAAAh&#10;AE5TUzjaAAAACAEAAA8AAABkcnMvZG93bnJldi54bWxMj8FOwzAQRO9I/IO1SNyoQ4ssCHEqhESP&#10;IFoOcHPjrR01XkexmwS+nkUc4Pg0q9k31XoOnRhxSG0kDdeLAgRSE21LTsPb7unqFkTKhqzpIqGG&#10;T0ywrs/PKlPaONErjtvsBJdQKo0Gn3NfSpkaj8GkReyRODvEIZjMODhpBzNxeejksiiUDKYl/uBN&#10;j48em+P2FDS8uPcxLGnTysPdx9fGPdujn7LWlxfzwz2IjHP+O4YffVaHmp328UQ2iU7DSinekjXc&#10;KBCc//KeeaVA1pX8P6D+BgAA//8DAFBLAQItABQABgAIAAAAIQC2gziS/gAAAOEBAAATAAAAAAAA&#10;AAAAAAAAAAAAAABbQ29udGVudF9UeXBlc10ueG1sUEsBAi0AFAAGAAgAAAAhADj9If/WAAAAlAEA&#10;AAsAAAAAAAAAAAAAAAAALwEAAF9yZWxzLy5yZWxzUEsBAi0AFAAGAAgAAAAhABABQ9HUAQAAAQQA&#10;AA4AAAAAAAAAAAAAAAAALgIAAGRycy9lMm9Eb2MueG1sUEsBAi0AFAAGAAgAAAAhAE5TUzjaAAAA&#10;CAEAAA8AAAAAAAAAAAAAAAAALgQAAGRycy9kb3ducmV2LnhtbFBLBQYAAAAABAAEAPMAAAA1BQAA&#10;AAA=&#10;" strokecolor="#4472c4 [3204]" strokeweight=".5pt">
                 <v:stroke endarrow="block" joinstyle="miter"/>
               </v:shape>
             </w:pict>
@@ -2100,7 +2085,7 @@
           </mc:Choice>
           <mc:Fallback>
             <w:pict>
-              <v:shape w14:anchorId="7BA04DA0" id="Straight Arrow Connector 17" o:spid="_x0000_s1026" type="#_x0000_t32" style="position:absolute;margin-left:184.5pt;margin-top:2.35pt;width:0;height:19.5pt;z-index:251692032;visibility:visible;mso-wrap-style:square;mso-wrap-distance-left:9pt;mso-wrap-distance-top:0;mso-wrap-distance-right:9pt;mso-wrap-distance-bottom:0;mso-position-horizontal:absolute;mso-position-horizontal-relative:text;mso-position-vertical:absolute;mso-position-vertical-relative:text" o:gfxdata="UEsDBBQABgAIAAAAIQC2gziS/gAAAOEBAAATAAAAW0NvbnRlbnRfVHlwZXNdLnhtbJSRQU7DMBBF&#10;90jcwfIWJU67QAgl6YK0S0CoHGBkTxKLZGx5TGhvj5O2G0SRWNoz/78nu9wcxkFMGNg6quQqL6RA&#10;0s5Y6ir5vt9lD1JwBDIwOMJKHpHlpr69KfdHjyxSmriSfYz+USnWPY7AufNIadK6MEJMx9ApD/oD&#10;OlTrorhX2lFEilmcO2RdNtjC5xDF9pCuTyYBB5bi6bQ4syoJ3g9WQ0ymaiLzg5KdCXlKLjvcW893&#10;SUOqXwnz5DrgnHtJTxOsQfEKIT7DmDSUCaxw7Rqn8787ZsmRM9e2VmPeBN4uqYvTtW7jvijg9N/y&#10;JsXecLq0q+WD6m8AAAD//wMAUEsDBBQABgAIAAAAIQA4/SH/1gAAAJQBAAALAAAAX3JlbHMvLnJl&#10;bHOkkMFqwzAMhu+DvYPRfXGawxijTi+j0GvpHsDYimMaW0Yy2fr2M4PBMnrbUb/Q94l/f/hMi1qR&#10;JVI2sOt6UJgd+ZiDgffL8ekFlFSbvV0oo4EbChzGx4f9GRdb25HMsYhqlCwG5lrLq9biZkxWOiqY&#10;22YiTra2kYMu1l1tQD30/bPm3wwYN0x18gb45AdQl1tp5j/sFB2T0FQ7R0nTNEV3j6o9feQzro1i&#10;OWA14Fm+Q8a1a8+Bvu/d/dMb2JY5uiPbhG/ktn4cqGU/er3pcvwCAAD//wMAUEsDBBQABgAIAAAA&#10;IQCPaiMY1AEAAAEEAAAOAAAAZHJzL2Uyb0RvYy54bWysU9uO0zAQfUfiHyy/07QV7KKq6Qp1gRcE&#10;FQsf4HXGiSXfNB6a9u8ZO20WAUIC8TKJ7Tkz5xyPt3cn78QRMNsYWrlaLKWAoGNnQ9/Kr1/evXgt&#10;RSYVOuVigFaeIcu73fNn2zFtYB2H6DpAwUVC3oyplQNR2jRN1gN4lRcxQeBDE9Er4iX2TYdq5Ore&#10;Nevl8qYZI3YJo4acefd+OpS7Wt8Y0PTJmAwkXCuZG9WINT6W2Oy2atOjSoPVFxrqH1h4ZQM3nUvd&#10;K1LiG9pfSnmrMeZoaKGjb6IxVkPVwGpWy5/UPAwqQdXC5uQ025T/X1n98XhAYTu+u1spgvJ8Rw+E&#10;yvYDiTeIcRT7GAL7GFFwCvs1prxh2D4c8LLK6YBF/MmgL1+WJU7V4/PsMZxI6GlT8+765e3Nq2p/&#10;84RLmOk9RC/KTyvzhcdMYFUtVscPmbgzA6+A0tSFEklZ9zZ0gs6JlRBaFXoHhTanl5Sm0J8I1z86&#10;O5jgn8GwEUxxalNHEPYOxVHx8CitIdBqrsTZBWasczNwWfn9EXjJL1Co4/k34BlRO8dAM9jbEPF3&#10;3el0pWym/KsDk+5iwWPszvUqqzU8Z9Wry5sog/zjusKfXu7uOwAAAP//AwBQSwMEFAAGAAgAAAAh&#10;AEdwjy/bAAAACAEAAA8AAABkcnMvZG93bnJldi54bWxMj8FOwzAQRO9I/QdrkXqjDi1qaYhTVUj0&#10;CKJwgJsbb+2o8TqK3STl61nEAY5Ps5p9U2xG34geu1gHUnA7y0AgVcHUZBW8vz3d3IOISZPRTSBU&#10;cMEIm3JyVejchIFesd8nK7iEYq4VuJTaXMpYOfQ6zkKLxNkxdF4nxs5K0+mBy30j51m2lF7XxB+c&#10;bvHRYXXan72CF/vR+zntanlcf37t7LM5uSEpNb0etw8gEo7p7xh+9FkdSnY6hDOZKBoFi+WatyQF&#10;dysQnP/ygXmxAlkW8v+A8hsAAP//AwBQSwECLQAUAAYACAAAACEAtoM4kv4AAADhAQAAEwAAAAAA&#10;AAAAAAAAAAAAAAAAW0NvbnRlbnRfVHlwZXNdLnhtbFBLAQItABQABgAIAAAAIQA4/SH/1gAAAJQB&#10;AAALAAAAAAAAAAAAAAAAAC8BAABfcmVscy8ucmVsc1BLAQItABQABgAIAAAAIQCPaiMY1AEAAAEE&#10;AAAOAAAAAAAAAAAAAAAAAC4CAABkcnMvZTJvRG9jLnhtbFBLAQItABQABgAIAAAAIQBHcI8v2wAA&#10;AAgBAAAPAAAAAAAAAAAAAAAAAC4EAABkcnMvZG93bnJldi54bWxQSwUGAAAAAAQABADzAAAANgUA&#10;AAAA&#10;" strokecolor="#4472c4 [3204]" strokeweight=".5pt">
+              <v:shape w14:anchorId="38895910" id="Straight Arrow Connector 17" o:spid="_x0000_s1026" type="#_x0000_t32" style="position:absolute;margin-left:184.5pt;margin-top:2.35pt;width:0;height:19.5pt;z-index:251692032;visibility:visible;mso-wrap-style:square;mso-wrap-distance-left:9pt;mso-wrap-distance-top:0;mso-wrap-distance-right:9pt;mso-wrap-distance-bottom:0;mso-position-horizontal:absolute;mso-position-horizontal-relative:text;mso-position-vertical:absolute;mso-position-vertical-relative:text" o:gfxdata="UEsDBBQABgAIAAAAIQC2gziS/gAAAOEBAAATAAAAW0NvbnRlbnRfVHlwZXNdLnhtbJSRQU7DMBBF&#10;90jcwfIWJU67QAgl6YK0S0CoHGBkTxKLZGx5TGhvj5O2G0SRWNoz/78nu9wcxkFMGNg6quQqL6RA&#10;0s5Y6ir5vt9lD1JwBDIwOMJKHpHlpr69KfdHjyxSmriSfYz+USnWPY7AufNIadK6MEJMx9ApD/oD&#10;OlTrorhX2lFEilmcO2RdNtjC5xDF9pCuTyYBB5bi6bQ4syoJ3g9WQ0ymaiLzg5KdCXlKLjvcW893&#10;SUOqXwnz5DrgnHtJTxOsQfEKIT7DmDSUCaxw7Rqn8787ZsmRM9e2VmPeBN4uqYvTtW7jvijg9N/y&#10;JsXecLq0q+WD6m8AAAD//wMAUEsDBBQABgAIAAAAIQA4/SH/1gAAAJQBAAALAAAAX3JlbHMvLnJl&#10;bHOkkMFqwzAMhu+DvYPRfXGawxijTi+j0GvpHsDYimMaW0Yy2fr2M4PBMnrbUb/Q94l/f/hMi1qR&#10;JVI2sOt6UJgd+ZiDgffL8ekFlFSbvV0oo4EbChzGx4f9GRdb25HMsYhqlCwG5lrLq9biZkxWOiqY&#10;22YiTra2kYMu1l1tQD30/bPm3wwYN0x18gb45AdQl1tp5j/sFB2T0FQ7R0nTNEV3j6o9feQzro1i&#10;OWA14Fm+Q8a1a8+Bvu/d/dMb2JY5uiPbhG/ktn4cqGU/er3pcvwCAAD//wMAUEsDBBQABgAIAAAA&#10;IQCPaiMY1AEAAAEEAAAOAAAAZHJzL2Uyb0RvYy54bWysU9uO0zAQfUfiHyy/07QV7KKq6Qp1gRcE&#10;FQsf4HXGiSXfNB6a9u8ZO20WAUIC8TKJ7Tkz5xyPt3cn78QRMNsYWrlaLKWAoGNnQ9/Kr1/evXgt&#10;RSYVOuVigFaeIcu73fNn2zFtYB2H6DpAwUVC3oyplQNR2jRN1gN4lRcxQeBDE9Er4iX2TYdq5Ore&#10;Nevl8qYZI3YJo4acefd+OpS7Wt8Y0PTJmAwkXCuZG9WINT6W2Oy2atOjSoPVFxrqH1h4ZQM3nUvd&#10;K1LiG9pfSnmrMeZoaKGjb6IxVkPVwGpWy5/UPAwqQdXC5uQ025T/X1n98XhAYTu+u1spgvJ8Rw+E&#10;yvYDiTeIcRT7GAL7GFFwCvs1prxh2D4c8LLK6YBF/MmgL1+WJU7V4/PsMZxI6GlT8+765e3Nq2p/&#10;84RLmOk9RC/KTyvzhcdMYFUtVscPmbgzA6+A0tSFEklZ9zZ0gs6JlRBaFXoHhTanl5Sm0J8I1z86&#10;O5jgn8GwEUxxalNHEPYOxVHx8CitIdBqrsTZBWasczNwWfn9EXjJL1Co4/k34BlRO8dAM9jbEPF3&#10;3el0pWym/KsDk+5iwWPszvUqqzU8Z9Wry5sog/zjusKfXu7uOwAAAP//AwBQSwMEFAAGAAgAAAAh&#10;AEdwjy/bAAAACAEAAA8AAABkcnMvZG93bnJldi54bWxMj8FOwzAQRO9I/QdrkXqjDi1qaYhTVUj0&#10;CKJwgJsbb+2o8TqK3STl61nEAY5Ps5p9U2xG34geu1gHUnA7y0AgVcHUZBW8vz3d3IOISZPRTSBU&#10;cMEIm3JyVejchIFesd8nK7iEYq4VuJTaXMpYOfQ6zkKLxNkxdF4nxs5K0+mBy30j51m2lF7XxB+c&#10;bvHRYXXan72CF/vR+zntanlcf37t7LM5uSEpNb0etw8gEo7p7xh+9FkdSnY6hDOZKBoFi+WatyQF&#10;dysQnP/ygXmxAlkW8v+A8hsAAP//AwBQSwECLQAUAAYACAAAACEAtoM4kv4AAADhAQAAEwAAAAAA&#10;AAAAAAAAAAAAAAAAW0NvbnRlbnRfVHlwZXNdLnhtbFBLAQItABQABgAIAAAAIQA4/SH/1gAAAJQB&#10;AAALAAAAAAAAAAAAAAAAAC8BAABfcmVscy8ucmVsc1BLAQItABQABgAIAAAAIQCPaiMY1AEAAAEE&#10;AAAOAAAAAAAAAAAAAAAAAC4CAABkcnMvZTJvRG9jLnhtbFBLAQItABQABgAIAAAAIQBHcI8v2wAA&#10;AAgBAAAPAAAAAAAAAAAAAAAAAC4EAABkcnMvZG93bnJldi54bWxQSwUGAAAAAAQABADzAAAANgUA&#10;AAAA&#10;" strokecolor="#4472c4 [3204]" strokeweight=".5pt">
                 <v:stroke endarrow="block" joinstyle="miter"/>
               </v:shape>
             </w:pict>
@@ -2208,7 +2193,6 @@
     </w:p>
     <w:p>
       <w:r>
-        <w:lastRenderedPageBreak/>
         <w:t>Conclusions:</w:t>
       </w:r>
     </w:p>
@@ -2366,8 +2350,6 @@
         </w:rPr>
         <w:t>http://dx.doi.org/10.1145/358923.358934</w:t>
       </w:r>
-      <w:bookmarkStart w:id="0" w:name="_GoBack"/>
-      <w:bookmarkEnd w:id="0"/>
     </w:p>
     <w:p/>
     <w:sectPr>

</xml_diff>

<commit_message>
the paper is updated wtih algorithm
</commit_message>
<xml_diff>
--- a/Twitter_Project_Paper.docx
+++ b/Twitter_Project_Paper.docx
@@ -9,7 +9,13 @@
     </w:p>
     <w:p>
       <w:r>
-        <w:t xml:space="preserve">The impact of social media has despicable impact in our social and personal life. Particularly, microblogging services like twitter with its tiny 160 character limited post </w:t>
+        <w:t>The impact of social media has despicable impact in our social and personal life. Particularly, microblogging services like twitter with its tiny 1</w:t>
+      </w:r>
+      <w:r>
+        <w:t>4</w:t>
+      </w:r>
+      <w:r>
+        <w:t xml:space="preserve">0 character limited post </w:t>
       </w:r>
       <w:proofErr w:type="gramStart"/>
       <w:r>
@@ -41,10 +47,16 @@
         <w:t xml:space="preserve">, searching on </w:t>
       </w:r>
       <w:r>
-        <w:t>subject</w:t>
-      </w:r>
-      <w:r>
-        <w:t xml:space="preserve"> gives various tweets from different</w:t>
+        <w:t>a topic</w:t>
+      </w:r>
+      <w:r>
+        <w:t xml:space="preserve"> gives </w:t>
+      </w:r>
+      <w:r>
+        <w:t xml:space="preserve">results from </w:t>
+      </w:r>
+      <w:r>
+        <w:t>various tweets from different</w:t>
       </w:r>
       <w:r>
         <w:t xml:space="preserve"> </w:t>
@@ -59,264 +71,417 @@
         <w:t xml:space="preserve"> </w:t>
       </w:r>
       <w:r>
-        <w:t xml:space="preserve">hashtags may be very </w:t>
-      </w:r>
-      <w:r>
-        <w:t>difficult</w:t>
-      </w:r>
-      <w:bookmarkStart w:id="0" w:name="_GoBack"/>
-      <w:bookmarkEnd w:id="0"/>
-      <w:r>
-        <w:t xml:space="preserve"> and time consuming. Also, not all tweets </w:t>
+        <w:t xml:space="preserve">hashtags </w:t>
+      </w:r>
+      <w:r>
+        <w:t xml:space="preserve">and comments </w:t>
+      </w:r>
+      <w:r>
+        <w:t xml:space="preserve">may be very </w:t>
+      </w:r>
+      <w:r>
+        <w:t xml:space="preserve">burdensome </w:t>
+      </w:r>
+      <w:r>
+        <w:t xml:space="preserve">and time consuming. Also, not all tweets are quality one. The action </w:t>
+      </w:r>
+      <w:r>
+        <w:t>performed</w:t>
+      </w:r>
+      <w:r>
+        <w:t xml:space="preserve"> after </w:t>
+      </w:r>
+      <w:r>
+        <w:t>going</w:t>
+      </w:r>
+      <w:r>
+        <w:t xml:space="preserve"> through of all tweets </w:t>
+      </w:r>
+      <w:r>
+        <w:t xml:space="preserve">such as </w:t>
+      </w:r>
+      <w:r>
+        <w:t>post, replay,</w:t>
+      </w:r>
+      <w:r>
+        <w:t xml:space="preserve"> </w:t>
+      </w:r>
+      <w:r>
+        <w:t xml:space="preserve">follow etc for different tweet accounts may be </w:t>
+      </w:r>
+      <w:r>
+        <w:t>again burdensome</w:t>
+      </w:r>
+      <w:r>
+        <w:t>.</w:t>
+      </w:r>
+      <w:r>
+        <w:t xml:space="preserve"> In some situations, user wants </w:t>
+      </w:r>
+      <w:r>
+        <w:t>to share the same message/post/replay to all those community posts. Its only possible by individually sending them.</w:t>
+      </w:r>
+    </w:p>
+    <w:p>
+      <w:r>
+        <w:t>This paper focuses on detecting the community account most relevant hashtags and identify the most suitable</w:t>
+      </w:r>
+      <w:r>
+        <w:t xml:space="preserve"> administrators to</w:t>
+      </w:r>
+      <w:r>
+        <w:t xml:space="preserve"> follow using tweet scraping technique.</w:t>
+      </w:r>
+    </w:p>
+    <w:p>
+      <w:r>
+        <w:t>This paper purpose a</w:t>
+      </w:r>
+      <w:r>
+        <w:t xml:space="preserve"> </w:t>
+      </w:r>
+      <w:r>
+        <w:t>tweet scraping technique to filter a group of tweets from a search result</w:t>
+      </w:r>
+      <w:r>
+        <w:t xml:space="preserve">. The tweets are sorted in the order of importance using the </w:t>
+      </w:r>
+      <w:r>
+        <w:t xml:space="preserve">repetitive score model technique. It also </w:t>
       </w:r>
       <w:proofErr w:type="gramStart"/>
       <w:r>
-        <w:t>are  quality</w:t>
+        <w:t>support</w:t>
       </w:r>
       <w:proofErr w:type="gramEnd"/>
       <w:r>
-        <w:t xml:space="preserve"> one. The action taken after </w:t>
-      </w:r>
+        <w:t xml:space="preserve"> in the </w:t>
+      </w:r>
+      <w:r>
+        <w:t>extract</w:t>
+      </w:r>
+      <w:r>
+        <w:t xml:space="preserve">ing of </w:t>
+      </w:r>
+      <w:r>
+        <w:t xml:space="preserve">key references such as </w:t>
+      </w:r>
+      <w:r>
+        <w:t>hashtags (</w:t>
+      </w:r>
+      <w:r>
+        <w:t xml:space="preserve">literals starting with ‘#’), </w:t>
+      </w:r>
+      <w:r>
+        <w:t>replays</w:t>
+      </w:r>
+      <w:r>
+        <w:t xml:space="preserve"> </w:t>
+      </w:r>
+      <w:r>
+        <w:t>(literals</w:t>
+      </w:r>
+      <w:r>
+        <w:t xml:space="preserve"> starting with @) and hyperlinks.</w:t>
+      </w:r>
+      <w:r>
+        <w:t xml:space="preserve"> </w:t>
+      </w:r>
+      <w:r>
+        <w:t xml:space="preserve">These key references are sorted </w:t>
+      </w:r>
+      <w:r>
+        <w:t xml:space="preserve">in the most occurrence wise.  </w:t>
+      </w:r>
+    </w:p>
+    <w:p>
+      <w:r>
+        <w:t>Th</w:t>
+      </w:r>
+      <w:r>
+        <w:t>us,</w:t>
+      </w:r>
+      <w:r>
+        <w:t xml:space="preserve"> </w:t>
+      </w:r>
+      <w:r>
+        <w:t>this</w:t>
+      </w:r>
+      <w:r>
+        <w:t xml:space="preserve"> technique eases the process of finding the same community group under different account</w:t>
+      </w:r>
+      <w:r>
+        <w:t xml:space="preserve"> or </w:t>
+      </w:r>
+      <w:r>
+        <w:t>users. System is to be developed such that a single tweet can be posted to all the community hashtags. A group of hashtags with common agenda is said to be community message.</w:t>
+      </w:r>
+    </w:p>
+    <w:p>
       <w:proofErr w:type="gramStart"/>
       <w:r>
-        <w:t>go</w:t>
+        <w:t>Introduction :</w:t>
       </w:r>
       <w:proofErr w:type="gramEnd"/>
-      <w:r>
-        <w:t xml:space="preserve"> through of all tweets like post, replay,</w:t>
+    </w:p>
+    <w:p>
+      <w:r>
+        <w:t xml:space="preserve">The rise of social media has huge impact on communication and sharing the information. Tweeter </w:t>
+      </w:r>
+      <w:r>
+        <w:t>has</w:t>
       </w:r>
       <w:r>
         <w:t xml:space="preserve"> </w:t>
       </w:r>
-      <w:r>
-        <w:t xml:space="preserve">follow etc for different tweet accounts may be different. You may need to share the same message/post/replay to all those </w:t>
-      </w:r>
       <w:proofErr w:type="gramStart"/>
       <w:r>
-        <w:t>community  posts</w:t>
+        <w:t>post</w:t>
+      </w:r>
+      <w:r>
+        <w:t xml:space="preserve">s </w:t>
+      </w:r>
+      <w:r>
+        <w:t xml:space="preserve"> 5</w:t>
       </w:r>
       <w:proofErr w:type="gramEnd"/>
       <w:r>
-        <w:t>. Its only possible by individually sending them.</w:t>
-      </w:r>
-    </w:p>
-    <w:p>
-      <w:r>
-        <w:t>This paper focuses on detecting the community account most relevant hashtags and identify the most suitable</w:t>
-      </w:r>
-      <w:r>
-        <w:t xml:space="preserve"> administrators to</w:t>
-      </w:r>
-      <w:r>
-        <w:t xml:space="preserve"> follow using tweet scraping technique.</w:t>
-      </w:r>
-    </w:p>
-    <w:p>
-      <w:r>
-        <w:t>This paper purpose a</w:t>
+        <w:t xml:space="preserve"> million</w:t>
+      </w:r>
+      <w:r>
+        <w:t xml:space="preserve"> tweets </w:t>
       </w:r>
       <w:r>
         <w:t xml:space="preserve"> </w:t>
       </w:r>
-      <w:r>
-        <w:t>tweet scraping technique to filter a group of tweets from a search result.</w:t>
-      </w:r>
-    </w:p>
-    <w:p>
-      <w:r>
-        <w:t>This technique eases the process of finding the same community group under different account/</w:t>
+      <w:proofErr w:type="spellStart"/>
+      <w:r>
+        <w:t>everyday</w:t>
+      </w:r>
+      <w:proofErr w:type="spellEnd"/>
+      <w:r>
+        <w:t xml:space="preserve">. </w:t>
+      </w:r>
+      <w:r>
+        <w:t>T</w:t>
+      </w:r>
+      <w:r>
+        <w:t>weet</w:t>
+      </w:r>
+      <w:r>
+        <w:t>er</w:t>
+      </w:r>
+      <w:r>
+        <w:t>s accounts are run by individual or community. The tweets are posted b</w:t>
+      </w:r>
+      <w:r>
+        <w:t>a</w:t>
+      </w:r>
+      <w:r>
+        <w:t xml:space="preserve">sed on </w:t>
       </w:r>
       <w:proofErr w:type="gramStart"/>
       <w:r>
-        <w:t>users</w:t>
+        <w:t>the some</w:t>
+      </w:r>
+      <w:proofErr w:type="gramEnd"/>
+      <w:r>
+        <w:t xml:space="preserve"> incidents,</w:t>
       </w:r>
       <w:r>
         <w:t xml:space="preserve"> </w:t>
       </w:r>
       <w:r>
+        <w:t>events or on the interesting</w:t>
+      </w:r>
+      <w:r>
+        <w:t xml:space="preserve"> </w:t>
+      </w:r>
+      <w:r>
+        <w:t xml:space="preserve">topics. Such type of post </w:t>
+      </w:r>
+      <w:proofErr w:type="gramStart"/>
+      <w:r>
+        <w:t>are</w:t>
+      </w:r>
+      <w:proofErr w:type="gramEnd"/>
+      <w:r>
+        <w:t xml:space="preserve"> concerned for some group of user.</w:t>
+      </w:r>
+      <w:r>
+        <w:t xml:space="preserve"> If the user interested in a particular item, event or </w:t>
+      </w:r>
+      <w:proofErr w:type="gramStart"/>
+      <w:r>
+        <w:t>topic ,he</w:t>
+      </w:r>
+      <w:proofErr w:type="gramEnd"/>
+      <w:r>
+        <w:t xml:space="preserve">/she can often provide a few relevant keywords to a tweet search function. A huge tweet list from various users and account </w:t>
+      </w:r>
+      <w:r>
+        <w:t>or</w:t>
+      </w:r>
+      <w:r>
+        <w:t xml:space="preserve"> community account pops up. These tweets are filtered according to tweets search algorithm. The tweeter is based on various parameter that hidden from the user. If a user wants to find appropriate community post form all those post, then it is very difficult </w:t>
+      </w:r>
+      <w:r>
+        <w:t>to go through all the post</w:t>
+      </w:r>
+      <w:r>
+        <w:t>s</w:t>
+      </w:r>
+      <w:r>
+        <w:t>. The message from different community for the same topic will be the</w:t>
+      </w:r>
+      <w:r>
+        <w:t>r</w:t>
+      </w:r>
+      <w:r>
+        <w:t>e. This could cause the user to repeated</w:t>
+      </w:r>
+      <w:r>
+        <w:t>ly</w:t>
+      </w:r>
+      <w:r>
+        <w:t xml:space="preserve"> read the same message. And also of the user wants to </w:t>
+      </w:r>
+      <w:r>
+        <w:t>replay</w:t>
+      </w:r>
+      <w:r>
+        <w:t xml:space="preserve"> </w:t>
+      </w:r>
+      <w:r>
+        <w:t>a message to user</w:t>
+      </w:r>
+      <w:r>
+        <w:t>s for</w:t>
+      </w:r>
+      <w:r>
+        <w:t xml:space="preserve"> such a </w:t>
+      </w:r>
+      <w:proofErr w:type="gramStart"/>
+      <w:r>
+        <w:t>post ,</w:t>
+      </w:r>
+      <w:proofErr w:type="gramEnd"/>
+      <w:r>
+        <w:t xml:space="preserve"> then he has to </w:t>
+      </w:r>
+      <w:r>
+        <w:t>replay</w:t>
+      </w:r>
+      <w:r>
+        <w:t xml:space="preserve"> to all such tweets one after the other</w:t>
+      </w:r>
+      <w:r>
+        <w:t>, which is  burdensome</w:t>
+      </w:r>
+      <w:r>
+        <w:t xml:space="preserve">. If he is interested </w:t>
+      </w:r>
+      <w:r>
+        <w:t>to follow such a user or group from such community</w:t>
+      </w:r>
+      <w:r>
+        <w:t>,</w:t>
+      </w:r>
+      <w:r>
+        <w:t xml:space="preserve"> </w:t>
+      </w:r>
+      <w:r>
+        <w:t>then</w:t>
+      </w:r>
+      <w:r>
+        <w:t xml:space="preserve"> he has separate</w:t>
+      </w:r>
+      <w:r>
+        <w:t>ly</w:t>
+      </w:r>
+      <w:r>
+        <w:t xml:space="preserve"> follow the</w:t>
+      </w:r>
+      <w:r>
+        <w:t>m</w:t>
+      </w:r>
+      <w:r>
+        <w:t xml:space="preserve"> one after the other.</w:t>
+      </w:r>
+      <w:r>
+        <w:t xml:space="preserve"> </w:t>
+      </w:r>
+    </w:p>
+    <w:p>
+      <w:r>
+        <w:t xml:space="preserve">Literature </w:t>
+      </w:r>
+      <w:r>
+        <w:t>survey</w:t>
+      </w:r>
+      <w:r>
+        <w:t>:</w:t>
+      </w:r>
+    </w:p>
+    <w:p>
+      <w:r>
+        <w:t>Nowadays, quite a lot of researchers are working on extracting information about types of events, entities or relationships from textual data.</w:t>
+      </w:r>
+      <w:r>
+        <w:t xml:space="preserve"> A form of information extraction is text mining, an information retrieval task.</w:t>
+      </w:r>
+      <w:r>
+        <w:t xml:space="preserve"> </w:t>
+      </w:r>
+      <w:r>
+        <w:t xml:space="preserve">Scrapers are basically adopted to transform unstructured data and save them in structured databases. In screen scraping, a special form of scraping, a program extracts information from the display output of another </w:t>
+      </w:r>
+      <w:r>
+        <w:t>program.</w:t>
+      </w:r>
+      <w:r>
+        <w:t xml:space="preserve"> So that, the output which is scraped is created for the end user</w:t>
+      </w:r>
+      <w:r>
+        <w:t xml:space="preserve"> for additional functionalities</w:t>
+      </w:r>
+      <w:r>
         <w:t>.</w:t>
       </w:r>
-      <w:proofErr w:type="gramEnd"/>
-      <w:r>
-        <w:t xml:space="preserve"> System is to be developed such that a single tweet can be posted to all the community hashtags. A group of hashtags with common agenda is said to be community message.</w:t>
-      </w:r>
-    </w:p>
-    <w:p>
-      <w:proofErr w:type="gramStart"/>
-      <w:r>
-        <w:t>Introduction :</w:t>
-      </w:r>
-      <w:proofErr w:type="gramEnd"/>
-    </w:p>
-    <w:p>
-      <w:r>
-        <w:t xml:space="preserve">The rise of social media has huge impact on communication and sharing the information. Tweeter is post 5 millions everyday </w:t>
-      </w:r>
-      <w:proofErr w:type="gramStart"/>
-      <w:r>
-        <w:t>which .</w:t>
-      </w:r>
-      <w:proofErr w:type="gramEnd"/>
-      <w:r>
-        <w:t xml:space="preserve"> tweets accounts are run by individual or community. The tweets are posted b</w:t>
-      </w:r>
-      <w:r>
-        <w:t>a</w:t>
-      </w:r>
-      <w:r>
-        <w:t xml:space="preserve">sed on </w:t>
-      </w:r>
-      <w:proofErr w:type="gramStart"/>
-      <w:r>
-        <w:t>the some</w:t>
-      </w:r>
-      <w:proofErr w:type="gramEnd"/>
-      <w:r>
-        <w:t xml:space="preserve"> incidents,</w:t>
-      </w:r>
       <w:r>
         <w:t xml:space="preserve"> </w:t>
       </w:r>
       <w:r>
-        <w:t>events or on the interesting</w:t>
-      </w:r>
-      <w:r>
-        <w:t xml:space="preserve"> </w:t>
-      </w:r>
-      <w:r>
-        <w:t xml:space="preserve">topics. Such type of post </w:t>
-      </w:r>
-      <w:proofErr w:type="gramStart"/>
-      <w:r>
-        <w:t>are</w:t>
-      </w:r>
-      <w:proofErr w:type="gramEnd"/>
-      <w:r>
-        <w:t xml:space="preserve"> concerned for some group of user.</w:t>
-      </w:r>
-      <w:r>
-        <w:t xml:space="preserve"> If the user interested in a particular item, event or </w:t>
-      </w:r>
-      <w:proofErr w:type="gramStart"/>
-      <w:r>
-        <w:t>topic ,he</w:t>
-      </w:r>
-      <w:proofErr w:type="gramEnd"/>
-      <w:r>
-        <w:t xml:space="preserve">/she can often provide a few relevant keywords to a tweet search function. A huge tweet list from various users and account and community account pops up. These tweets are filtered according to tweets search algorithm. The tweeter is based on various parameter that hidden from the user. If a user wants to find appropriate community post form all those post, then it is very difficult </w:t>
-      </w:r>
-      <w:r>
-        <w:t xml:space="preserve">to go through all the post. The message from different community for the same topic will be these. This could cause the user to repeated read the same message. And also of the user wants to puta message to user such a </w:t>
-      </w:r>
-      <w:proofErr w:type="gramStart"/>
-      <w:r>
-        <w:t>post ,</w:t>
-      </w:r>
-      <w:proofErr w:type="gramEnd"/>
-      <w:r>
-        <w:t xml:space="preserve"> then he has to </w:t>
-      </w:r>
-      <w:r>
-        <w:t>replay</w:t>
-      </w:r>
-      <w:r>
-        <w:t xml:space="preserve"> to all such tweets one after the other. If he is interested </w:t>
-      </w:r>
-      <w:r>
-        <w:t>to follow such a user or group from such community</w:t>
-      </w:r>
-      <w:r>
-        <w:t>,</w:t>
-      </w:r>
-      <w:r>
-        <w:t xml:space="preserve"> </w:t>
-      </w:r>
-      <w:r>
-        <w:t>then</w:t>
-      </w:r>
-      <w:r>
-        <w:t xml:space="preserve"> he has separate</w:t>
-      </w:r>
-      <w:r>
-        <w:t>ly</w:t>
-      </w:r>
-      <w:r>
-        <w:t xml:space="preserve"> follow their one after the other.</w:t>
-      </w:r>
-      <w:r>
-        <w:t xml:space="preserve"> </w:t>
-      </w:r>
-    </w:p>
-    <w:p>
-      <w:r>
-        <w:t xml:space="preserve">Literature </w:t>
-      </w:r>
-      <w:r>
-        <w:t>survey</w:t>
-      </w:r>
-      <w:r>
-        <w:t>:</w:t>
-      </w:r>
-    </w:p>
-    <w:p>
-      <w:r>
-        <w:t>Nowadays, quite a lot of researchers are working on extracting information about types of events, entities or relationships from textual data.</w:t>
-      </w:r>
-      <w:r>
-        <w:t xml:space="preserve"> </w:t>
-      </w:r>
-      <w:r>
-        <w:t>A form of information extraction is text mining, an information retrieval task</w:t>
-      </w:r>
-      <w:r>
-        <w:t>.</w:t>
-      </w:r>
-      <w:r>
-        <w:t xml:space="preserve"> </w:t>
-      </w:r>
-      <w:r>
-        <w:t xml:space="preserve">Scrapers are basically adopted to transform unstructured data and save them in structured databases. In screen scraping, a special form of scraping, a program extracts information from the display output of another </w:t>
-      </w:r>
-      <w:r>
-        <w:t>program.</w:t>
-      </w:r>
-      <w:r>
-        <w:t xml:space="preserve"> So that, the output which is scraped is created for the end user</w:t>
-      </w:r>
-      <w:r>
-        <w:t xml:space="preserve"> for additional functionalities</w:t>
-      </w:r>
-      <w:r>
-        <w:t>.</w:t>
-      </w:r>
-    </w:p>
-    <w:p>
-      <w:r>
+        <w:t xml:space="preserve">Similarly, there are web scrapers which extracts the information </w:t>
+      </w:r>
+      <w:r>
+        <w:t xml:space="preserve">from </w:t>
+      </w:r>
+      <w:r>
+        <w:t>the website and process to give meaningful information.</w:t>
+      </w:r>
+    </w:p>
+    <w:p>
+      <w:r>
+        <w:lastRenderedPageBreak/>
         <w:t xml:space="preserve">There are different tweeter scrapers available in the market. But they differ in functionality. </w:t>
       </w:r>
       <w:r>
-        <w:t xml:space="preserve">In this paper, we focus on </w:t>
-      </w:r>
-      <w:r>
-        <w:t xml:space="preserve">twitter </w:t>
-      </w:r>
-      <w:r>
-        <w:t xml:space="preserve">scrapers that extract textual information from </w:t>
-      </w:r>
-      <w:r>
-        <w:t xml:space="preserve">twitter resource </w:t>
+        <w:t xml:space="preserve">In this paper, we focus on twitter scrapers that extract textual information from twitter resource </w:t>
       </w:r>
       <w:r>
         <w:t xml:space="preserve">and </w:t>
       </w:r>
       <w:r>
-        <w:t>identify the hashtags and Administrators of the group.</w:t>
+        <w:t>identify the hashtags and Administrators of the group</w:t>
+      </w:r>
+      <w:r>
+        <w:t xml:space="preserve"> and sort them.</w:t>
       </w:r>
     </w:p>
     <w:p/>
     <w:p>
       <w:r>
-        <w:lastRenderedPageBreak/>
         <w:t>Twitter background:</w:t>
       </w:r>
     </w:p>
@@ -490,10 +655,7 @@
         <w:t>2</w:t>
       </w:r>
       <w:r>
-        <w:t>]</w:t>
-      </w:r>
-      <w:r>
-        <w:t>.</w:t>
+        <w:t>].</w:t>
       </w:r>
     </w:p>
     <w:p>
@@ -571,6 +733,7 @@
     <w:p/>
     <w:p>
       <w:r>
+        <w:lastRenderedPageBreak/>
         <w:t>Proposed methodology:</w:t>
       </w:r>
     </w:p>
@@ -579,7 +742,443 @@
         <w:t>Twitter scrap:</w:t>
       </w:r>
     </w:p>
-    <w:p/>
+    <w:p>
+      <w:pPr>
+        <w:spacing w:line="240" w:lineRule="auto"/>
+      </w:pPr>
+      <w:proofErr w:type="gramStart"/>
+      <w:r>
+        <w:t xml:space="preserve">Algorithm </w:t>
+      </w:r>
+      <w:r>
+        <w:t>:</w:t>
+      </w:r>
+      <w:proofErr w:type="gramEnd"/>
+    </w:p>
+    <w:p>
+      <w:pPr>
+        <w:spacing w:line="240" w:lineRule="auto"/>
+      </w:pPr>
+      <w:r>
+        <w:t>Input: S is the search key to be searched in tweeter</w:t>
+      </w:r>
+    </w:p>
+    <w:p>
+      <w:pPr>
+        <w:spacing w:line="240" w:lineRule="auto"/>
+      </w:pPr>
+      <w:r>
+        <w:t>Output:</w:t>
+      </w:r>
+      <w:r>
+        <w:t xml:space="preserve"> </w:t>
+      </w:r>
+      <w:r>
+        <w:t>ST sorted tweets</w:t>
+      </w:r>
+    </w:p>
+    <w:p>
+      <w:pPr>
+        <w:spacing w:line="240" w:lineRule="auto"/>
+      </w:pPr>
+      <w:r>
+        <w:t xml:space="preserve">Function </w:t>
+      </w:r>
+      <w:proofErr w:type="spellStart"/>
+      <w:r>
+        <w:t>TweeterScrap</w:t>
+      </w:r>
+      <w:proofErr w:type="spellEnd"/>
+      <w:r>
+        <w:t>(S)</w:t>
+      </w:r>
+    </w:p>
+    <w:p>
+      <w:pPr>
+        <w:spacing w:line="240" w:lineRule="auto"/>
+      </w:pPr>
+      <w:proofErr w:type="gramStart"/>
+      <w:r>
+        <w:t>tweets:=</w:t>
+      </w:r>
+      <w:proofErr w:type="gramEnd"/>
+      <w:r>
+        <w:t xml:space="preserve"> get tweet results </w:t>
+      </w:r>
+      <w:proofErr w:type="spellStart"/>
+      <w:r>
+        <w:t>form</w:t>
+      </w:r>
+      <w:proofErr w:type="spellEnd"/>
+      <w:r>
+        <w:t xml:space="preserve"> Tweeter API</w:t>
+      </w:r>
+    </w:p>
+    <w:p>
+      <w:pPr>
+        <w:spacing w:line="240" w:lineRule="auto"/>
+      </w:pPr>
+      <w:proofErr w:type="spellStart"/>
+      <w:proofErr w:type="gramStart"/>
+      <w:r>
+        <w:t>tweetScore</w:t>
+      </w:r>
+      <w:proofErr w:type="spellEnd"/>
+      <w:r>
+        <w:t>:=</w:t>
+      </w:r>
+      <w:proofErr w:type="gramEnd"/>
+      <w:r>
+        <w:t>0</w:t>
+      </w:r>
+    </w:p>
+    <w:p>
+      <w:pPr>
+        <w:spacing w:line="240" w:lineRule="auto"/>
+      </w:pPr>
+      <w:r>
+        <w:t xml:space="preserve">For Each </w:t>
+      </w:r>
+      <w:proofErr w:type="spellStart"/>
+      <w:r>
+        <w:t>tweetText</w:t>
+      </w:r>
+      <w:proofErr w:type="spellEnd"/>
+      <w:r>
+        <w:t xml:space="preserve"> in tweets do</w:t>
+      </w:r>
+    </w:p>
+    <w:p>
+      <w:pPr>
+        <w:spacing w:line="240" w:lineRule="auto"/>
+      </w:pPr>
+      <w:r>
+        <w:tab/>
+      </w:r>
+      <w:proofErr w:type="spellStart"/>
+      <w:proofErr w:type="gramStart"/>
+      <w:r>
+        <w:t>tweetScore</w:t>
+      </w:r>
+      <w:proofErr w:type="spellEnd"/>
+      <w:r>
+        <w:t>:=</w:t>
+      </w:r>
+      <w:proofErr w:type="gramEnd"/>
+      <w:r>
+        <w:t xml:space="preserve"> repetitive-score-model(</w:t>
+      </w:r>
+      <w:proofErr w:type="spellStart"/>
+      <w:r>
+        <w:t>tweet</w:t>
+      </w:r>
+      <w:r>
+        <w:t>T</w:t>
+      </w:r>
+      <w:r>
+        <w:t>ext</w:t>
+      </w:r>
+      <w:proofErr w:type="spellEnd"/>
+      <w:r>
+        <w:t>)</w:t>
+      </w:r>
+    </w:p>
+    <w:p>
+      <w:pPr>
+        <w:spacing w:line="240" w:lineRule="auto"/>
+      </w:pPr>
+      <w:proofErr w:type="gramStart"/>
+      <w:r>
+        <w:t>ST:=</w:t>
+      </w:r>
+      <w:proofErr w:type="gramEnd"/>
+      <w:r>
+        <w:t xml:space="preserve">sort the </w:t>
+      </w:r>
+      <w:r>
+        <w:t xml:space="preserve">tweets </w:t>
+      </w:r>
+      <w:r>
+        <w:t>according to score(</w:t>
+      </w:r>
+      <w:proofErr w:type="spellStart"/>
+      <w:r>
+        <w:t>tweetScore</w:t>
+      </w:r>
+      <w:proofErr w:type="spellEnd"/>
+      <w:r>
+        <w:t>)</w:t>
+      </w:r>
+    </w:p>
+    <w:p>
+      <w:pPr>
+        <w:spacing w:line="240" w:lineRule="auto"/>
+      </w:pPr>
+      <w:r>
+        <w:t>Return ST</w:t>
+      </w:r>
+    </w:p>
+    <w:p>
+      <w:pPr>
+        <w:spacing w:line="240" w:lineRule="auto"/>
+      </w:pPr>
+      <w:proofErr w:type="gramStart"/>
+      <w:r>
+        <w:t>Algorithm :</w:t>
+      </w:r>
+      <w:proofErr w:type="gramEnd"/>
+    </w:p>
+    <w:p>
+      <w:pPr>
+        <w:spacing w:line="240" w:lineRule="auto"/>
+      </w:pPr>
+      <w:r>
+        <w:t xml:space="preserve">Input: </w:t>
+      </w:r>
+      <w:r>
+        <w:t>T is the list of tweets</w:t>
+      </w:r>
+    </w:p>
+    <w:p>
+      <w:pPr>
+        <w:spacing w:line="240" w:lineRule="auto"/>
+      </w:pPr>
+      <w:r>
+        <w:t>Output:</w:t>
+      </w:r>
+      <w:r>
+        <w:t xml:space="preserve"> HL</w:t>
+      </w:r>
+      <w:r>
+        <w:t xml:space="preserve"> sorted </w:t>
+      </w:r>
+      <w:r>
+        <w:t xml:space="preserve">list for hash list. </w:t>
+      </w:r>
+      <w:r>
+        <w:t>AL sorted list for Assignee list. LL sorted list for hyperlink list.</w:t>
+      </w:r>
+      <w:r>
+        <w:t xml:space="preserve"> </w:t>
+      </w:r>
+    </w:p>
+    <w:p>
+      <w:pPr>
+        <w:spacing w:line="240" w:lineRule="auto"/>
+      </w:pPr>
+      <w:r>
+        <w:t xml:space="preserve">Function </w:t>
+      </w:r>
+      <w:proofErr w:type="spellStart"/>
+      <w:r>
+        <w:t>sortReferences</w:t>
+      </w:r>
+      <w:proofErr w:type="spellEnd"/>
+      <w:r>
+        <w:t>(</w:t>
+      </w:r>
+      <w:r>
+        <w:t>T</w:t>
+      </w:r>
+      <w:r>
+        <w:t>)</w:t>
+      </w:r>
+    </w:p>
+    <w:p>
+      <w:pPr>
+        <w:spacing w:line="240" w:lineRule="auto"/>
+      </w:pPr>
+      <w:proofErr w:type="gramStart"/>
+      <w:r>
+        <w:t>tweets:=</w:t>
+      </w:r>
+      <w:proofErr w:type="gramEnd"/>
+      <w:r>
+        <w:t xml:space="preserve"> get tweet results fr</w:t>
+      </w:r>
+      <w:r>
+        <w:t>o</w:t>
+      </w:r>
+      <w:r>
+        <w:t>m Tweeter API</w:t>
+      </w:r>
+    </w:p>
+    <w:p>
+      <w:pPr>
+        <w:spacing w:line="240" w:lineRule="auto"/>
+      </w:pPr>
+      <w:r>
+        <w:t xml:space="preserve">For Each </w:t>
+      </w:r>
+      <w:proofErr w:type="spellStart"/>
+      <w:r>
+        <w:t>tweetText</w:t>
+      </w:r>
+      <w:proofErr w:type="spellEnd"/>
+      <w:r>
+        <w:t xml:space="preserve"> in </w:t>
+      </w:r>
+      <w:r>
+        <w:t xml:space="preserve">T </w:t>
+      </w:r>
+      <w:r>
+        <w:t>do</w:t>
+      </w:r>
+    </w:p>
+    <w:p>
+      <w:pPr>
+        <w:spacing w:line="240" w:lineRule="auto"/>
+      </w:pPr>
+      <w:r>
+        <w:tab/>
+      </w:r>
+      <w:proofErr w:type="gramStart"/>
+      <w:r>
+        <w:t>HTL:=</w:t>
+      </w:r>
+      <w:proofErr w:type="gramEnd"/>
+      <w:r>
+        <w:t xml:space="preserve">Extract </w:t>
+      </w:r>
+      <w:proofErr w:type="spellStart"/>
+      <w:r>
+        <w:t>hastags</w:t>
+      </w:r>
+      <w:proofErr w:type="spellEnd"/>
+      <w:r>
+        <w:t xml:space="preserve"> from </w:t>
+      </w:r>
+      <w:proofErr w:type="spellStart"/>
+      <w:r>
+        <w:t>TweetText</w:t>
+      </w:r>
+      <w:proofErr w:type="spellEnd"/>
+      <w:r>
+        <w:t xml:space="preserve"> </w:t>
+      </w:r>
+    </w:p>
+    <w:p>
+      <w:pPr>
+        <w:spacing w:line="240" w:lineRule="auto"/>
+      </w:pPr>
+      <w:r>
+        <w:tab/>
+      </w:r>
+      <w:proofErr w:type="gramStart"/>
+      <w:r>
+        <w:t>ASL:=</w:t>
+      </w:r>
+      <w:proofErr w:type="gramEnd"/>
+      <w:r>
+        <w:t xml:space="preserve">extract Assignee from </w:t>
+      </w:r>
+      <w:proofErr w:type="spellStart"/>
+      <w:r>
+        <w:t>TweetText</w:t>
+      </w:r>
+      <w:proofErr w:type="spellEnd"/>
+    </w:p>
+    <w:p>
+      <w:pPr>
+        <w:spacing w:line="240" w:lineRule="auto"/>
+      </w:pPr>
+      <w:r>
+        <w:tab/>
+      </w:r>
+      <w:proofErr w:type="gramStart"/>
+      <w:r>
+        <w:t>HPL:=</w:t>
+      </w:r>
+      <w:proofErr w:type="gramEnd"/>
+      <w:r>
+        <w:t xml:space="preserve">Extract hyperlink from </w:t>
+      </w:r>
+      <w:proofErr w:type="spellStart"/>
+      <w:r>
+        <w:t>TweetText</w:t>
+      </w:r>
+      <w:proofErr w:type="spellEnd"/>
+    </w:p>
+    <w:p>
+      <w:pPr>
+        <w:spacing w:line="240" w:lineRule="auto"/>
+      </w:pPr>
+      <w:proofErr w:type="gramStart"/>
+      <w:r>
+        <w:t>HL</w:t>
+      </w:r>
+      <w:r>
+        <w:t>:=</w:t>
+      </w:r>
+      <w:proofErr w:type="gramEnd"/>
+      <w:r>
+        <w:t xml:space="preserve">sort the </w:t>
+      </w:r>
+      <w:r>
+        <w:t>list</w:t>
+      </w:r>
+      <w:r>
+        <w:t xml:space="preserve"> (</w:t>
+      </w:r>
+      <w:r>
+        <w:t>HTL</w:t>
+      </w:r>
+      <w:r>
+        <w:t>)</w:t>
+      </w:r>
+    </w:p>
+    <w:p>
+      <w:pPr>
+        <w:spacing w:line="240" w:lineRule="auto"/>
+      </w:pPr>
+      <w:proofErr w:type="gramStart"/>
+      <w:r>
+        <w:t>AL:=</w:t>
+      </w:r>
+      <w:proofErr w:type="gramEnd"/>
+      <w:r>
+        <w:t>sort the list (ASL)</w:t>
+      </w:r>
+    </w:p>
+    <w:p>
+      <w:pPr>
+        <w:spacing w:line="240" w:lineRule="auto"/>
+      </w:pPr>
+      <w:proofErr w:type="gramStart"/>
+      <w:r>
+        <w:t>LL:=</w:t>
+      </w:r>
+      <w:proofErr w:type="gramEnd"/>
+      <w:r>
+        <w:t>sort the list (HPL)</w:t>
+      </w:r>
+    </w:p>
+    <w:p>
+      <w:pPr>
+        <w:spacing w:line="240" w:lineRule="auto"/>
+      </w:pPr>
+      <w:r>
+        <w:t xml:space="preserve">Return </w:t>
+      </w:r>
+      <w:proofErr w:type="gramStart"/>
+      <w:r>
+        <w:t>HL,AL</w:t>
+      </w:r>
+      <w:proofErr w:type="gramEnd"/>
+      <w:r>
+        <w:t>,LL</w:t>
+      </w:r>
+    </w:p>
+    <w:p>
+      <w:pPr>
+        <w:spacing w:line="240" w:lineRule="auto"/>
+      </w:pPr>
+    </w:p>
+    <w:p>
+      <w:pPr>
+        <w:spacing w:line="240" w:lineRule="auto"/>
+      </w:pPr>
+    </w:p>
     <w:p/>
     <w:p/>
     <w:p/>
@@ -1014,10 +1613,7 @@
                               <w:t xml:space="preserve">, </w:t>
                             </w:r>
                             <w:r>
-                              <w:t xml:space="preserve">Comment </w:t>
-                            </w:r>
-                            <w:r>
-                              <w:t xml:space="preserve"> </w:t>
+                              <w:t xml:space="preserve">Comment  </w:t>
                             </w:r>
                           </w:p>
                         </w:txbxContent>
@@ -1067,10 +1663,7 @@
                         <w:t xml:space="preserve">, </w:t>
                       </w:r>
                       <w:r>
-                        <w:t xml:space="preserve">Comment </w:t>
-                      </w:r>
-                      <w:r>
-                        <w:t xml:space="preserve"> </w:t>
+                        <w:t xml:space="preserve">Comment  </w:t>
                       </w:r>
                     </w:p>
                   </w:txbxContent>
@@ -1142,13 +1735,7 @@
                             </w:r>
                             <w:proofErr w:type="gramStart"/>
                             <w:r>
-                              <w:t>Recommended</w:t>
-                            </w:r>
-                            <w:r>
-                              <w:t xml:space="preserve"> </w:t>
-                            </w:r>
-                            <w:r>
-                              <w:t xml:space="preserve"> twitters</w:t>
+                              <w:t>Recommended  twitters</w:t>
                             </w:r>
                             <w:proofErr w:type="gramEnd"/>
                           </w:p>
@@ -1183,13 +1770,7 @@
                       </w:r>
                       <w:proofErr w:type="gramStart"/>
                       <w:r>
-                        <w:t>Recommended</w:t>
-                      </w:r>
-                      <w:r>
-                        <w:t xml:space="preserve"> </w:t>
-                      </w:r>
-                      <w:r>
-                        <w:t xml:space="preserve"> twitters</w:t>
+                        <w:t>Recommended  twitters</w:t>
                       </w:r>
                       <w:proofErr w:type="gramEnd"/>
                     </w:p>
@@ -1966,16 +2547,13 @@
                               <w:jc w:val="center"/>
                             </w:pPr>
                             <w:r>
-                              <w:t>Data structure for holding</w:t>
+                              <w:t xml:space="preserve">Repetitive score </w:t>
                             </w:r>
-                          </w:p>
-                          <w:p>
-                            <w:pPr>
-                              <w:jc w:val="center"/>
-                            </w:pPr>
                             <w:r>
-                              <w:t>Different attributes</w:t>
+                              <w:t>model(tweets)</w:t>
                             </w:r>
+                            <w:bookmarkStart w:id="0" w:name="_GoBack"/>
+                            <w:bookmarkEnd w:id="0"/>
                           </w:p>
                         </w:txbxContent>
                       </wps:txbx>
@@ -2004,16 +2582,13 @@
                         <w:jc w:val="center"/>
                       </w:pPr>
                       <w:r>
-                        <w:t>Data structure for holding</w:t>
+                        <w:t xml:space="preserve">Repetitive score </w:t>
                       </w:r>
-                    </w:p>
-                    <w:p>
-                      <w:pPr>
-                        <w:jc w:val="center"/>
-                      </w:pPr>
                       <w:r>
-                        <w:t>Different attributes</w:t>
+                        <w:t>model(tweets)</w:t>
                       </w:r>
+                      <w:bookmarkStart w:id="1" w:name="_GoBack"/>
+                      <w:bookmarkEnd w:id="1"/>
                     </w:p>
                   </w:txbxContent>
                 </v:textbox>
@@ -2195,6 +2770,37 @@
       <w:r>
         <w:t>Conclusions:</w:t>
       </w:r>
+      <w:r>
+        <w:t xml:space="preserve"> </w:t>
+      </w:r>
+      <w:r>
+        <w:t xml:space="preserve">In this paper we have presented a twitter scrap technique that eases the users to find the relevant and prioritized tweets. It also enables users to see the popular hashtags to post on. It </w:t>
+      </w:r>
+      <w:proofErr w:type="gramStart"/>
+      <w:r>
+        <w:t>suggest</w:t>
+      </w:r>
+      <w:proofErr w:type="gramEnd"/>
+      <w:r>
+        <w:t xml:space="preserve"> the users to follow the most popular administrator on the given domain. This paper provides the </w:t>
+      </w:r>
+      <w:r>
+        <w:t xml:space="preserve">functionality to post single tweet to many </w:t>
+      </w:r>
+      <w:r>
+        <w:t>domains</w:t>
+      </w:r>
+      <w:r>
+        <w:t>(hashtags)</w:t>
+      </w:r>
+      <w:r>
+        <w:t>.</w:t>
+      </w:r>
+    </w:p>
+    <w:p>
+      <w:r>
+        <w:t>As for the future work, we can consider language wise tweeter scrap and limiting it to regional ends.</w:t>
+      </w:r>
     </w:p>
     <w:p/>
     <w:p/>
@@ -2262,6 +2868,7 @@
         <w:rPr>
           <w:sz w:val="18"/>
         </w:rPr>
+        <w:lastRenderedPageBreak/>
         <w:t>[2]</w:t>
       </w:r>
       <w:r>

</xml_diff>